<commit_message>
add code y update word
Primer ejercicio y resolucion en word
</commit_message>
<xml_diff>
--- a/Word/TP01_Sosa_Juan_Manuel.docx
+++ b/Word/TP01_Sosa_Juan_Manuel.docx
@@ -206,7 +206,7 @@
                 <v:shape id="_x0000_i1025" type="#_x0000_t75" style="width:78.15pt;height:44.85pt" o:ole="">
                   <v:imagedata r:id="rId8" o:title=""/>
                 </v:shape>
-                <o:OLEObject Type="Embed" ProgID="PBrush" ShapeID="_x0000_i1025" DrawAspect="Content" ObjectID="_1774211414" r:id="rId9"/>
+                <o:OLEObject Type="Embed" ProgID="PBrush" ShapeID="_x0000_i1025" DrawAspect="Content" ObjectID="_1774212369" r:id="rId9"/>
               </w:object>
             </w:r>
           </w:p>
@@ -1185,67 +1185,45 @@
           <w:ilvl w:val="0"/>
           <w:numId w:val="1"/>
         </w:numPr>
-      </w:pPr>
-      <w:r>
+        <w:rPr>
+          <w:color w:val="70AD47" w:themeColor="accent6"/>
+        </w:rPr>
+      </w:pPr>
+      <w:r>
+        <w:rPr>
+          <w:color w:val="70AD47" w:themeColor="accent6"/>
+        </w:rPr>
         <w:lastRenderedPageBreak/>
-        <w:t>Evaluar la siguiente expresión</w:t>
+        <w:t>Ejercicio 2</w:t>
       </w:r>
     </w:p>
     <w:p>
       <w:pPr>
-        <w:rPr>
-          <w:lang w:val="es-ES"/>
-        </w:rPr>
-      </w:pPr>
-      <w:r>
-        <w:t>4 / 2 * 3 / 6 + 6 / 2 / 1 / 5 ^ 2 / 4 * 2</w:t>
+        <w:pStyle w:val="Prrafodelista"/>
+      </w:pPr>
+      <w:r>
+        <w:t>Evaluar la siguiente expresión</w:t>
       </w:r>
     </w:p>
     <w:p>
       <w:pPr>
+        <w:rPr>
+          <w:lang w:val="es-ES"/>
+        </w:rPr>
+      </w:pPr>
+      <w:r>
+        <w:t>4 / 2 * 3 / 6 + 6 / 2 / 1 / 5 ^ 2 / 4 * 2</w:t>
+      </w:r>
+    </w:p>
+    <w:p>
+      <w:pPr>
         <w:jc w:val="center"/>
         <w:rPr>
           <w:lang w:val="es-ES"/>
         </w:rPr>
       </w:pPr>
       <w:r>
-        <w:t>(</w:t>
-      </w:r>
-      <w:r>
-        <w:t>4 / 2 * 3 / 6</w:t>
-      </w:r>
-      <w:r>
-        <w:t>)</w:t>
-      </w:r>
-      <w:r>
-        <w:t xml:space="preserve"> +</w:t>
-      </w:r>
-      <w:r>
-        <w:t xml:space="preserve"> (6</w:t>
-      </w:r>
-      <w:r>
-        <w:t xml:space="preserve"> / 2 / 1 / </w:t>
-      </w:r>
-      <w:r>
-        <w:t>(</w:t>
-      </w:r>
-      <w:r>
-        <w:t>5 ^ 2</w:t>
-      </w:r>
-      <w:r>
-        <w:t>)</w:t>
-      </w:r>
-      <w:r>
-        <w:t xml:space="preserve"> / </w:t>
-      </w:r>
-      <w:r>
-        <w:t>(</w:t>
-      </w:r>
-      <w:r>
-        <w:t>4 * 2</w:t>
-      </w:r>
-      <w:r>
-        <w:t>))</w:t>
+        <w:t>(4 / 2 * 3 / 6) + (6 / 2 / 1 / (5 ^ 2) / (4 * 2))</w:t>
       </w:r>
     </w:p>
     <w:p>
@@ -1298,6 +1276,22 @@
           <w:numId w:val="1"/>
         </w:numPr>
         <w:rPr>
+          <w:color w:val="70AD47" w:themeColor="accent6"/>
+          <w:lang w:val="es-ES"/>
+        </w:rPr>
+      </w:pPr>
+      <w:r>
+        <w:rPr>
+          <w:color w:val="70AD47" w:themeColor="accent6"/>
+          <w:lang w:val="es-ES"/>
+        </w:rPr>
+        <w:t>Ejercicio 4</w:t>
+      </w:r>
+    </w:p>
+    <w:p>
+      <w:pPr>
+        <w:pStyle w:val="Prrafodelista"/>
+        <w:rPr>
           <w:lang w:val="es-ES"/>
         </w:rPr>
       </w:pPr>
@@ -1310,7 +1304,7 @@
         <w:pStyle w:val="Prrafodelista"/>
         <w:numPr>
           <w:ilvl w:val="0"/>
-          <w:numId w:val="2"/>
+          <w:numId w:val="5"/>
         </w:numPr>
         <w:rPr>
           <w:lang w:val="es-ES"/>
@@ -1392,7 +1386,10 @@
         <w:jc w:val="center"/>
       </w:pPr>
       <w:r>
-        <w:t>2 – 12</w:t>
+        <w:t>4</w:t>
+      </w:r>
+      <w:r>
+        <w:t xml:space="preserve"> – 12</w:t>
       </w:r>
     </w:p>
     <w:p>
@@ -1402,19 +1399,7 @@
         <w:jc w:val="center"/>
       </w:pPr>
       <w:r>
-        <w:t>10</w:t>
-      </w:r>
-    </w:p>
-    <w:p>
-      <w:pPr>
-        <w:pStyle w:val="Prrafodelista"/>
-        <w:ind w:left="1440"/>
-        <w:rPr>
-          <w:lang w:val="es-ES"/>
-        </w:rPr>
-      </w:pPr>
-      <w:r>
-        <w:t>Expresión algebraica</w:t>
+        <w:t>-8</w:t>
       </w:r>
     </w:p>
     <w:p>
@@ -1422,21 +1407,25 @@
         <w:pStyle w:val="Prrafodelista"/>
         <w:numPr>
           <w:ilvl w:val="0"/>
-          <w:numId w:val="3"/>
+          <w:numId w:val="6"/>
         </w:numPr>
-        <w:spacing w:line="480" w:lineRule="auto"/>
-        <w:rPr>
-          <w:lang w:val="es-ES"/>
-        </w:rPr>
-      </w:pPr>
-      <w:r>
-        <w:rPr>
+      </w:pPr>
+      <w:r>
+        <w:t>Expresión algebraica</w:t>
+      </w:r>
+      <w:r>
+        <w:t xml:space="preserve"> </w:t>
+      </w:r>
+      <w:r>
+        <w:rPr>
+          <w:color w:val="FF0000"/>
           <w:lang w:val="es-ES"/>
         </w:rPr>
         <w:t>b</w:t>
       </w:r>
       <w:r>
         <w:rPr>
+          <w:color w:val="FF0000"/>
           <w:vertAlign w:val="superscript"/>
           <w:lang w:val="es-ES"/>
         </w:rPr>
@@ -1444,6 +1433,7 @@
       </w:r>
       <w:r>
         <w:rPr>
+          <w:color w:val="FF0000"/>
           <w:vertAlign w:val="subscript"/>
           <w:lang w:val="es-ES"/>
         </w:rPr>
@@ -1451,6 +1441,7 @@
       </w:r>
       <w:r>
         <w:rPr>
+          <w:color w:val="FF0000"/>
           <w:vertAlign w:val="subscript"/>
           <w:lang w:val="es-ES"/>
         </w:rPr>
@@ -1458,6 +1449,7 @@
       </w:r>
       <w:r>
         <w:rPr>
+          <w:color w:val="FF0000"/>
           <w:lang w:val="es-ES"/>
         </w:rPr>
         <w:softHyphen/>
@@ -1466,16 +1458,213 @@
     </w:p>
     <w:p>
       <w:pPr>
-        <w:jc w:val="both"/>
-        <w:rPr>
-          <w:lang w:val="es-ES"/>
-        </w:rPr>
-      </w:pPr>
+        <w:pStyle w:val="Prrafodelista"/>
+        <w:spacing w:line="480" w:lineRule="auto"/>
+        <w:ind w:left="2160"/>
+        <w:jc w:val="center"/>
+        <w:rPr>
+          <w:lang w:val="es-ES"/>
+        </w:rPr>
+      </w:pPr>
+      <w:r>
+        <w:rPr>
+          <w:lang w:val="es-ES"/>
+        </w:rPr>
+        <w:t>b</w:t>
+      </w:r>
+      <w:r>
+        <w:rPr>
+          <w:vertAlign w:val="superscript"/>
+          <w:lang w:val="es-ES"/>
+        </w:rPr>
+        <w:t>2</w:t>
+      </w:r>
+      <w:r>
+        <w:rPr>
+          <w:vertAlign w:val="subscript"/>
+          <w:lang w:val="es-ES"/>
+        </w:rPr>
+        <w:softHyphen/>
+      </w:r>
+      <w:r>
+        <w:rPr>
+          <w:vertAlign w:val="subscript"/>
+          <w:lang w:val="es-ES"/>
+        </w:rPr>
+        <w:softHyphen/>
+      </w:r>
+      <w:r>
+        <w:rPr>
+          <w:lang w:val="es-ES"/>
+        </w:rPr>
+        <w:softHyphen/>
+        <w:t xml:space="preserve"> – 4.a.c</w:t>
+      </w:r>
     </w:p>
     <w:p>
       <w:pPr>
+        <w:pStyle w:val="Prrafodelista"/>
+        <w:spacing w:line="480" w:lineRule="auto"/>
+        <w:ind w:left="2160"/>
+        <w:jc w:val="center"/>
+        <w:rPr>
+          <w:lang w:val="es-ES"/>
+        </w:rPr>
+      </w:pPr>
+      <w:r>
+        <w:rPr>
+          <w:lang w:val="es-ES"/>
+        </w:rPr>
+        <w:t>2</w:t>
+      </w:r>
+      <w:r>
+        <w:rPr>
+          <w:vertAlign w:val="superscript"/>
+          <w:lang w:val="es-ES"/>
+        </w:rPr>
+        <w:t>2</w:t>
+      </w:r>
+      <w:r>
+        <w:rPr>
+          <w:lang w:val="es-ES"/>
+        </w:rPr>
+        <w:t>-4.1.3</w:t>
+      </w:r>
+    </w:p>
+    <w:p>
+      <w:pPr>
+        <w:pStyle w:val="Prrafodelista"/>
+        <w:spacing w:line="480" w:lineRule="auto"/>
+        <w:ind w:left="2160"/>
+        <w:jc w:val="center"/>
+        <w:rPr>
+          <w:lang w:val="es-ES"/>
+        </w:rPr>
+      </w:pPr>
+      <w:r>
+        <w:rPr>
+          <w:lang w:val="es-ES"/>
+        </w:rPr>
+        <w:t>4</w:t>
+      </w:r>
+      <w:r>
+        <w:rPr>
+          <w:lang w:val="es-ES"/>
+        </w:rPr>
+        <w:t>-12</w:t>
+      </w:r>
+    </w:p>
+    <w:p>
+      <w:pPr>
+        <w:pStyle w:val="Prrafodelista"/>
+        <w:spacing w:line="480" w:lineRule="auto"/>
+        <w:ind w:left="2160"/>
+        <w:jc w:val="center"/>
+        <w:rPr>
+          <w:lang w:val="es-ES"/>
+        </w:rPr>
+      </w:pPr>
+      <w:r>
+        <w:rPr>
+          <w:lang w:val="es-ES"/>
+        </w:rPr>
+        <w:drawing>
+          <wp:anchor distT="0" distB="0" distL="114300" distR="114300" simplePos="0" relativeHeight="251664384" behindDoc="0" locked="0" layoutInCell="1" allowOverlap="1" wp14:anchorId="4ED3A374" wp14:editId="50982013">
+            <wp:simplePos x="0" y="0"/>
+            <wp:positionH relativeFrom="margin">
+              <wp:align>left</wp:align>
+            </wp:positionH>
+            <wp:positionV relativeFrom="paragraph">
+              <wp:posOffset>352425</wp:posOffset>
+            </wp:positionV>
+            <wp:extent cx="2419350" cy="457200"/>
+            <wp:effectExtent l="0" t="0" r="0" b="0"/>
+            <wp:wrapSquare wrapText="bothSides"/>
+            <wp:docPr id="605025107" name="Imagen 1"/>
+            <wp:cNvGraphicFramePr>
+              <a:graphicFrameLocks xmlns:a="http://schemas.openxmlformats.org/drawingml/2006/main" noChangeAspect="1"/>
+            </wp:cNvGraphicFramePr>
+            <a:graphic xmlns:a="http://schemas.openxmlformats.org/drawingml/2006/main">
+              <a:graphicData uri="http://schemas.openxmlformats.org/drawingml/2006/picture">
+                <pic:pic xmlns:pic="http://schemas.openxmlformats.org/drawingml/2006/picture">
+                  <pic:nvPicPr>
+                    <pic:cNvPr id="605025107" name=""/>
+                    <pic:cNvPicPr/>
+                  </pic:nvPicPr>
+                  <pic:blipFill>
+                    <a:blip r:embed="rId11">
+                      <a:extLst>
+                        <a:ext uri="{28A0092B-C50C-407E-A947-70E740481C1C}">
+                          <a14:useLocalDpi xmlns:a14="http://schemas.microsoft.com/office/drawing/2010/main" val="0"/>
+                        </a:ext>
+                      </a:extLst>
+                    </a:blip>
+                    <a:stretch>
+                      <a:fillRect/>
+                    </a:stretch>
+                  </pic:blipFill>
+                  <pic:spPr>
+                    <a:xfrm>
+                      <a:off x="0" y="0"/>
+                      <a:ext cx="2419350" cy="457200"/>
+                    </a:xfrm>
+                    <a:prstGeom prst="rect">
+                      <a:avLst/>
+                    </a:prstGeom>
+                  </pic:spPr>
+                </pic:pic>
+              </a:graphicData>
+            </a:graphic>
+            <wp14:sizeRelH relativeFrom="page">
+              <wp14:pctWidth>0</wp14:pctWidth>
+            </wp14:sizeRelH>
+            <wp14:sizeRelV relativeFrom="page">
+              <wp14:pctHeight>0</wp14:pctHeight>
+            </wp14:sizeRelV>
+          </wp:anchor>
+        </w:drawing>
+      </w:r>
+      <w:r>
+        <w:rPr>
+          <w:lang w:val="es-ES"/>
+        </w:rPr>
+        <w:t>-8</w:t>
+      </w:r>
+    </w:p>
+    <w:p>
+      <w:pPr>
+        <w:pStyle w:val="Prrafodelista"/>
+        <w:spacing w:line="480" w:lineRule="auto"/>
+        <w:ind w:left="2160"/>
+        <w:jc w:val="center"/>
+        <w:rPr>
+          <w:lang w:val="es-ES"/>
+        </w:rPr>
+      </w:pPr>
+    </w:p>
+    <w:p>
+      <w:pPr>
+        <w:pStyle w:val="Prrafodelista"/>
+        <w:spacing w:line="480" w:lineRule="auto"/>
+        <w:ind w:left="2160"/>
+        <w:jc w:val="center"/>
+        <w:rPr>
+          <w:lang w:val="es-ES"/>
+        </w:rPr>
+      </w:pPr>
+    </w:p>
+    <w:p>
+      <w:pPr>
+        <w:jc w:val="both"/>
+        <w:rPr>
+          <w:lang w:val="es-ES"/>
+        </w:rPr>
+      </w:pPr>
+    </w:p>
+    <w:p>
+      <w:pPr>
         <w:sectPr>
-          <w:headerReference w:type="first" r:id="rId11"/>
+          <w:headerReference w:type="first" r:id="rId12"/>
           <w:pgSz w:w="11906" w:h="16838"/>
           <w:pgMar w:top="1417" w:right="1701" w:bottom="1417" w:left="1701" w:header="708" w:footer="708" w:gutter="0"/>
           <w:pgBorders w:display="notFirstPage">
@@ -1772,7 +1961,7 @@
               <v:shape id="_x0000_i1026" type="#_x0000_t75" style="width:78.15pt;height:44.85pt" o:ole="">
                 <v:imagedata r:id="rId2" o:title=""/>
               </v:shape>
-              <o:OLEObject Type="Embed" ProgID="PBrush" ShapeID="_x0000_i1026" DrawAspect="Content" ObjectID="_1774211415" r:id="rId3"/>
+              <o:OLEObject Type="Embed" ProgID="PBrush" ShapeID="_x0000_i1026" DrawAspect="Content" ObjectID="_1774212370" r:id="rId3"/>
             </w:object>
           </w:r>
         </w:p>
@@ -1990,7 +2179,7 @@
               <v:shape id="_x0000_i1027" type="#_x0000_t75" style="width:78.15pt;height:44.85pt">
                 <v:imagedata r:id="rId2" o:title=""/>
               </v:shape>
-              <o:OLEObject Type="Embed" ProgID="PBrush" ShapeID="_x0000_i1027" DrawAspect="Content" ObjectID="_1774211416" r:id="rId3"/>
+              <o:OLEObject Type="Embed" ProgID="PBrush" ShapeID="_x0000_i1027" DrawAspect="Content" ObjectID="_1774212371" r:id="rId3"/>
             </w:object>
           </w:r>
         </w:p>
@@ -2008,6 +2197,181 @@
 <file path=word/numbering.xml><?xml version="1.0" encoding="utf-8"?>
 <w:numbering xmlns:wpc="http://schemas.microsoft.com/office/word/2010/wordprocessingCanvas" xmlns:cx="http://schemas.microsoft.com/office/drawing/2014/chartex" xmlns:cx1="http://schemas.microsoft.com/office/drawing/2015/9/8/chartex" xmlns:cx2="http://schemas.microsoft.com/office/drawing/2015/10/21/chartex" xmlns:cx3="http://schemas.microsoft.com/office/drawing/2016/5/9/chartex" xmlns:cx4="http://schemas.microsoft.com/office/drawing/2016/5/10/chartex" xmlns:cx5="http://schemas.microsoft.com/office/drawing/2016/5/11/chartex" xmlns:cx6="http://schemas.microsoft.com/office/drawing/2016/5/12/chartex" xmlns:cx7="http://schemas.microsoft.com/office/drawing/2016/5/13/chartex" xmlns:cx8="http://schemas.microsoft.com/office/drawing/2016/5/14/chartex" xmlns:mc="http://schemas.openxmlformats.org/markup-compatibility/2006" xmlns:aink="http://schemas.microsoft.com/office/drawing/2016/ink" xmlns:am3d="http://schemas.microsoft.com/office/drawing/2017/model3d" xmlns:o="urn:schemas-microsoft-com:office:office" xmlns:oel="http://schemas.microsoft.com/office/2019/extlst" xmlns:r="http://schemas.openxmlformats.org/officeDocument/2006/relationships" xmlns:m="http://schemas.openxmlformats.org/officeDocument/2006/math" xmlns:v="urn:schemas-microsoft-com:vml" xmlns:wp14="http://schemas.microsoft.com/office/word/2010/wordprocessingDrawing" xmlns:wp="http://schemas.openxmlformats.org/drawingml/2006/wordprocessingDrawing" xmlns:w10="urn:schemas-microsoft-com:office:word" xmlns:w="http://schemas.openxmlformats.org/wordprocessingml/2006/main" xmlns:w14="http://schemas.microsoft.com/office/word/2010/wordml" xmlns:w15="http://schemas.microsoft.com/office/word/2012/wordml" xmlns:w16cex="http://schemas.microsoft.com/office/word/2018/wordml/cex" xmlns:w16cid="http://schemas.microsoft.com/office/word/2016/wordml/cid" xmlns:w16="http://schemas.microsoft.com/office/word/2018/wordml" xmlns:w16du="http://schemas.microsoft.com/office/word/2023/wordml/word16du" xmlns:w16sdtdh="http://schemas.microsoft.com/office/word/2020/wordml/sdtdatahash" xmlns:w16se="http://schemas.microsoft.com/office/word/2015/wordml/symex" xmlns:wpg="http://schemas.microsoft.com/office/word/2010/wordprocessingGroup" xmlns:wpi="http://schemas.microsoft.com/office/word/2010/wordprocessingInk" xmlns:wne="http://schemas.microsoft.com/office/word/2006/wordml" xmlns:wps="http://schemas.microsoft.com/office/word/2010/wordprocessingShape" mc:Ignorable="w14 w15 w16se w16cid w16 w16cex w16sdtdh w16du wp14">
   <w:abstractNum w:abstractNumId="0" w15:restartNumberingAfterBreak="0">
+    <w:nsid w:val="130E27DB"/>
+    <w:multiLevelType w:val="hybridMultilevel"/>
+    <w:tmpl w:val="8B70E33E"/>
+    <w:lvl w:ilvl="0" w:tplc="04090017">
+      <w:start w:val="1"/>
+      <w:numFmt w:val="lowerLetter"/>
+      <w:lvlText w:val="%1)"/>
+      <w:lvlJc w:val="left"/>
+      <w:pPr>
+        <w:ind w:left="720" w:hanging="360"/>
+      </w:pPr>
+    </w:lvl>
+    <w:lvl w:ilvl="1" w:tplc="04090019" w:tentative="1">
+      <w:start w:val="1"/>
+      <w:numFmt w:val="lowerLetter"/>
+      <w:lvlText w:val="%2."/>
+      <w:lvlJc w:val="left"/>
+      <w:pPr>
+        <w:ind w:left="1440" w:hanging="360"/>
+      </w:pPr>
+    </w:lvl>
+    <w:lvl w:ilvl="2" w:tplc="0409001B" w:tentative="1">
+      <w:start w:val="1"/>
+      <w:numFmt w:val="lowerRoman"/>
+      <w:lvlText w:val="%3."/>
+      <w:lvlJc w:val="right"/>
+      <w:pPr>
+        <w:ind w:left="2160" w:hanging="180"/>
+      </w:pPr>
+    </w:lvl>
+    <w:lvl w:ilvl="3" w:tplc="0409000F" w:tentative="1">
+      <w:start w:val="1"/>
+      <w:numFmt w:val="decimal"/>
+      <w:lvlText w:val="%4."/>
+      <w:lvlJc w:val="left"/>
+      <w:pPr>
+        <w:ind w:left="2880" w:hanging="360"/>
+      </w:pPr>
+    </w:lvl>
+    <w:lvl w:ilvl="4" w:tplc="04090019" w:tentative="1">
+      <w:start w:val="1"/>
+      <w:numFmt w:val="lowerLetter"/>
+      <w:lvlText w:val="%5."/>
+      <w:lvlJc w:val="left"/>
+      <w:pPr>
+        <w:ind w:left="3600" w:hanging="360"/>
+      </w:pPr>
+    </w:lvl>
+    <w:lvl w:ilvl="5" w:tplc="0409001B" w:tentative="1">
+      <w:start w:val="1"/>
+      <w:numFmt w:val="lowerRoman"/>
+      <w:lvlText w:val="%6."/>
+      <w:lvlJc w:val="right"/>
+      <w:pPr>
+        <w:ind w:left="4320" w:hanging="180"/>
+      </w:pPr>
+    </w:lvl>
+    <w:lvl w:ilvl="6" w:tplc="0409000F" w:tentative="1">
+      <w:start w:val="1"/>
+      <w:numFmt w:val="decimal"/>
+      <w:lvlText w:val="%7."/>
+      <w:lvlJc w:val="left"/>
+      <w:pPr>
+        <w:ind w:left="5040" w:hanging="360"/>
+      </w:pPr>
+    </w:lvl>
+    <w:lvl w:ilvl="7" w:tplc="04090019" w:tentative="1">
+      <w:start w:val="1"/>
+      <w:numFmt w:val="lowerLetter"/>
+      <w:lvlText w:val="%8."/>
+      <w:lvlJc w:val="left"/>
+      <w:pPr>
+        <w:ind w:left="5760" w:hanging="360"/>
+      </w:pPr>
+    </w:lvl>
+    <w:lvl w:ilvl="8" w:tplc="0409001B" w:tentative="1">
+      <w:start w:val="1"/>
+      <w:numFmt w:val="lowerRoman"/>
+      <w:lvlText w:val="%9."/>
+      <w:lvlJc w:val="right"/>
+      <w:pPr>
+        <w:ind w:left="6480" w:hanging="180"/>
+      </w:pPr>
+    </w:lvl>
+  </w:abstractNum>
+  <w:abstractNum w:abstractNumId="1" w15:restartNumberingAfterBreak="0">
+    <w:nsid w:val="140F388A"/>
+    <w:multiLevelType w:val="hybridMultilevel"/>
+    <w:tmpl w:val="C7D82726"/>
+    <w:lvl w:ilvl="0" w:tplc="6C72D910">
+      <w:start w:val="1"/>
+      <w:numFmt w:val="lowerLetter"/>
+      <w:lvlText w:val="%1)"/>
+      <w:lvlJc w:val="left"/>
+      <w:pPr>
+        <w:ind w:left="1800" w:hanging="360"/>
+      </w:pPr>
+      <w:rPr>
+        <w:rFonts w:hint="default"/>
+      </w:rPr>
+    </w:lvl>
+    <w:lvl w:ilvl="1" w:tplc="04090019" w:tentative="1">
+      <w:start w:val="1"/>
+      <w:numFmt w:val="lowerLetter"/>
+      <w:lvlText w:val="%2."/>
+      <w:lvlJc w:val="left"/>
+      <w:pPr>
+        <w:ind w:left="2520" w:hanging="360"/>
+      </w:pPr>
+    </w:lvl>
+    <w:lvl w:ilvl="2" w:tplc="0409001B" w:tentative="1">
+      <w:start w:val="1"/>
+      <w:numFmt w:val="lowerRoman"/>
+      <w:lvlText w:val="%3."/>
+      <w:lvlJc w:val="right"/>
+      <w:pPr>
+        <w:ind w:left="3240" w:hanging="180"/>
+      </w:pPr>
+    </w:lvl>
+    <w:lvl w:ilvl="3" w:tplc="0409000F" w:tentative="1">
+      <w:start w:val="1"/>
+      <w:numFmt w:val="decimal"/>
+      <w:lvlText w:val="%4."/>
+      <w:lvlJc w:val="left"/>
+      <w:pPr>
+        <w:ind w:left="3960" w:hanging="360"/>
+      </w:pPr>
+    </w:lvl>
+    <w:lvl w:ilvl="4" w:tplc="04090019" w:tentative="1">
+      <w:start w:val="1"/>
+      <w:numFmt w:val="lowerLetter"/>
+      <w:lvlText w:val="%5."/>
+      <w:lvlJc w:val="left"/>
+      <w:pPr>
+        <w:ind w:left="4680" w:hanging="360"/>
+      </w:pPr>
+    </w:lvl>
+    <w:lvl w:ilvl="5" w:tplc="0409001B" w:tentative="1">
+      <w:start w:val="1"/>
+      <w:numFmt w:val="lowerRoman"/>
+      <w:lvlText w:val="%6."/>
+      <w:lvlJc w:val="right"/>
+      <w:pPr>
+        <w:ind w:left="5400" w:hanging="180"/>
+      </w:pPr>
+    </w:lvl>
+    <w:lvl w:ilvl="6" w:tplc="0409000F" w:tentative="1">
+      <w:start w:val="1"/>
+      <w:numFmt w:val="decimal"/>
+      <w:lvlText w:val="%7."/>
+      <w:lvlJc w:val="left"/>
+      <w:pPr>
+        <w:ind w:left="6120" w:hanging="360"/>
+      </w:pPr>
+    </w:lvl>
+    <w:lvl w:ilvl="7" w:tplc="04090019" w:tentative="1">
+      <w:start w:val="1"/>
+      <w:numFmt w:val="lowerLetter"/>
+      <w:lvlText w:val="%8."/>
+      <w:lvlJc w:val="left"/>
+      <w:pPr>
+        <w:ind w:left="6840" w:hanging="360"/>
+      </w:pPr>
+    </w:lvl>
+    <w:lvl w:ilvl="8" w:tplc="0409001B" w:tentative="1">
+      <w:start w:val="1"/>
+      <w:numFmt w:val="lowerRoman"/>
+      <w:lvlText w:val="%9."/>
+      <w:lvlJc w:val="right"/>
+      <w:pPr>
+        <w:ind w:left="7560" w:hanging="180"/>
+      </w:pPr>
+    </w:lvl>
+  </w:abstractNum>
+  <w:abstractNum w:abstractNumId="2" w15:restartNumberingAfterBreak="0">
     <w:nsid w:val="21D77A40"/>
     <w:multiLevelType w:val="hybridMultilevel"/>
     <w:tmpl w:val="6484AF9E"/>
@@ -2120,7 +2484,7 @@
       </w:rPr>
     </w:lvl>
   </w:abstractNum>
-  <w:abstractNum w:abstractNumId="1" w15:restartNumberingAfterBreak="0">
+  <w:abstractNum w:abstractNumId="3" w15:restartNumberingAfterBreak="0">
     <w:nsid w:val="6AD54155"/>
     <w:multiLevelType w:val="hybridMultilevel"/>
     <w:tmpl w:val="EE4EAC88"/>
@@ -2233,7 +2597,120 @@
       </w:rPr>
     </w:lvl>
   </w:abstractNum>
-  <w:abstractNum w:abstractNumId="2" w15:restartNumberingAfterBreak="0">
+  <w:abstractNum w:abstractNumId="4" w15:restartNumberingAfterBreak="0">
+    <w:nsid w:val="72B42BC9"/>
+    <w:multiLevelType w:val="hybridMultilevel"/>
+    <w:tmpl w:val="EC62EA86"/>
+    <w:lvl w:ilvl="0" w:tplc="04090003">
+      <w:start w:val="1"/>
+      <w:numFmt w:val="bullet"/>
+      <w:lvlText w:val="o"/>
+      <w:lvlJc w:val="left"/>
+      <w:pPr>
+        <w:ind w:left="2160" w:hanging="360"/>
+      </w:pPr>
+      <w:rPr>
+        <w:rFonts w:ascii="Courier New" w:hAnsi="Courier New" w:cs="Courier New" w:hint="default"/>
+      </w:rPr>
+    </w:lvl>
+    <w:lvl w:ilvl="1" w:tplc="04090003" w:tentative="1">
+      <w:start w:val="1"/>
+      <w:numFmt w:val="bullet"/>
+      <w:lvlText w:val="o"/>
+      <w:lvlJc w:val="left"/>
+      <w:pPr>
+        <w:ind w:left="2880" w:hanging="360"/>
+      </w:pPr>
+      <w:rPr>
+        <w:rFonts w:ascii="Courier New" w:hAnsi="Courier New" w:cs="Courier New" w:hint="default"/>
+      </w:rPr>
+    </w:lvl>
+    <w:lvl w:ilvl="2" w:tplc="04090005" w:tentative="1">
+      <w:start w:val="1"/>
+      <w:numFmt w:val="bullet"/>
+      <w:lvlText w:val=""/>
+      <w:lvlJc w:val="left"/>
+      <w:pPr>
+        <w:ind w:left="3600" w:hanging="360"/>
+      </w:pPr>
+      <w:rPr>
+        <w:rFonts w:ascii="Wingdings" w:hAnsi="Wingdings" w:hint="default"/>
+      </w:rPr>
+    </w:lvl>
+    <w:lvl w:ilvl="3" w:tplc="04090001" w:tentative="1">
+      <w:start w:val="1"/>
+      <w:numFmt w:val="bullet"/>
+      <w:lvlText w:val=""/>
+      <w:lvlJc w:val="left"/>
+      <w:pPr>
+        <w:ind w:left="4320" w:hanging="360"/>
+      </w:pPr>
+      <w:rPr>
+        <w:rFonts w:ascii="Symbol" w:hAnsi="Symbol" w:hint="default"/>
+      </w:rPr>
+    </w:lvl>
+    <w:lvl w:ilvl="4" w:tplc="04090003" w:tentative="1">
+      <w:start w:val="1"/>
+      <w:numFmt w:val="bullet"/>
+      <w:lvlText w:val="o"/>
+      <w:lvlJc w:val="left"/>
+      <w:pPr>
+        <w:ind w:left="5040" w:hanging="360"/>
+      </w:pPr>
+      <w:rPr>
+        <w:rFonts w:ascii="Courier New" w:hAnsi="Courier New" w:cs="Courier New" w:hint="default"/>
+      </w:rPr>
+    </w:lvl>
+    <w:lvl w:ilvl="5" w:tplc="04090005" w:tentative="1">
+      <w:start w:val="1"/>
+      <w:numFmt w:val="bullet"/>
+      <w:lvlText w:val=""/>
+      <w:lvlJc w:val="left"/>
+      <w:pPr>
+        <w:ind w:left="5760" w:hanging="360"/>
+      </w:pPr>
+      <w:rPr>
+        <w:rFonts w:ascii="Wingdings" w:hAnsi="Wingdings" w:hint="default"/>
+      </w:rPr>
+    </w:lvl>
+    <w:lvl w:ilvl="6" w:tplc="04090001" w:tentative="1">
+      <w:start w:val="1"/>
+      <w:numFmt w:val="bullet"/>
+      <w:lvlText w:val=""/>
+      <w:lvlJc w:val="left"/>
+      <w:pPr>
+        <w:ind w:left="6480" w:hanging="360"/>
+      </w:pPr>
+      <w:rPr>
+        <w:rFonts w:ascii="Symbol" w:hAnsi="Symbol" w:hint="default"/>
+      </w:rPr>
+    </w:lvl>
+    <w:lvl w:ilvl="7" w:tplc="04090003" w:tentative="1">
+      <w:start w:val="1"/>
+      <w:numFmt w:val="bullet"/>
+      <w:lvlText w:val="o"/>
+      <w:lvlJc w:val="left"/>
+      <w:pPr>
+        <w:ind w:left="7200" w:hanging="360"/>
+      </w:pPr>
+      <w:rPr>
+        <w:rFonts w:ascii="Courier New" w:hAnsi="Courier New" w:cs="Courier New" w:hint="default"/>
+      </w:rPr>
+    </w:lvl>
+    <w:lvl w:ilvl="8" w:tplc="04090005" w:tentative="1">
+      <w:start w:val="1"/>
+      <w:numFmt w:val="bullet"/>
+      <w:lvlText w:val=""/>
+      <w:lvlJc w:val="left"/>
+      <w:pPr>
+        <w:ind w:left="7920" w:hanging="360"/>
+      </w:pPr>
+      <w:rPr>
+        <w:rFonts w:ascii="Wingdings" w:hAnsi="Wingdings" w:hint="default"/>
+      </w:rPr>
+    </w:lvl>
+  </w:abstractNum>
+  <w:abstractNum w:abstractNumId="5" w15:restartNumberingAfterBreak="0">
     <w:nsid w:val="734029BE"/>
     <w:multiLevelType w:val="hybridMultilevel"/>
     <w:tmpl w:val="0B62F628"/>
@@ -2347,13 +2824,22 @@
     </w:lvl>
   </w:abstractNum>
   <w:num w:numId="1" w16cid:durableId="2063409226">
+    <w:abstractNumId w:val="3"/>
+  </w:num>
+  <w:num w:numId="2" w16cid:durableId="834416298">
+    <w:abstractNumId w:val="5"/>
+  </w:num>
+  <w:num w:numId="3" w16cid:durableId="1622491667">
+    <w:abstractNumId w:val="2"/>
+  </w:num>
+  <w:num w:numId="4" w16cid:durableId="1961689806">
     <w:abstractNumId w:val="1"/>
   </w:num>
-  <w:num w:numId="2" w16cid:durableId="834416298">
-    <w:abstractNumId w:val="2"/>
+  <w:num w:numId="5" w16cid:durableId="1697582581">
+    <w:abstractNumId w:val="0"/>
   </w:num>
-  <w:num w:numId="3" w16cid:durableId="1622491667">
-    <w:abstractNumId w:val="0"/>
+  <w:num w:numId="6" w16cid:durableId="1628926299">
+    <w:abstractNumId w:val="4"/>
   </w:num>
 </w:numbering>
 </file>

</xml_diff>

<commit_message>
add code and update word
agregue ejercicio 4b y actualice word
</commit_message>
<xml_diff>
--- a/Word/TP01_Sosa_Juan_Manuel.docx
+++ b/Word/TP01_Sosa_Juan_Manuel.docx
@@ -206,7 +206,7 @@
                 <v:shape id="_x0000_i1025" type="#_x0000_t75" style="width:78.15pt;height:44.85pt" o:ole="">
                   <v:imagedata r:id="rId8" o:title=""/>
                 </v:shape>
-                <o:OLEObject Type="Embed" ProgID="PBrush" ShapeID="_x0000_i1025" DrawAspect="Content" ObjectID="_1774212369" r:id="rId9"/>
+                <o:OLEObject Type="Embed" ProgID="PBrush" ShapeID="_x0000_i1025" DrawAspect="Content" ObjectID="_1774213488" r:id="rId9"/>
               </w:object>
             </w:r>
           </w:p>
@@ -1316,8 +1316,6 @@
     </w:p>
     <w:p>
       <w:pPr>
-        <w:pStyle w:val="Prrafodelista"/>
-        <w:ind w:left="1440"/>
         <w:rPr>
           <w:lang w:val="es-ES"/>
         </w:rPr>
@@ -1326,13 +1324,17 @@
         <w:rPr>
           <w:lang w:val="es-ES"/>
         </w:rPr>
-        <w:t>valor de a = 1</w:t>
+        <w:t>V</w:t>
+      </w:r>
+      <w:r>
+        <w:rPr>
+          <w:lang w:val="es-ES"/>
+        </w:rPr>
+        <w:t>alor de a = 1</w:t>
       </w:r>
     </w:p>
     <w:p>
       <w:pPr>
-        <w:pStyle w:val="Prrafodelista"/>
-        <w:ind w:left="1440"/>
         <w:rPr>
           <w:lang w:val="es-ES"/>
         </w:rPr>
@@ -1341,13 +1343,17 @@
         <w:rPr>
           <w:lang w:val="es-ES"/>
         </w:rPr>
-        <w:t>valor de b = 2</w:t>
+        <w:t>V</w:t>
+      </w:r>
+      <w:r>
+        <w:rPr>
+          <w:lang w:val="es-ES"/>
+        </w:rPr>
+        <w:t>alor de b = 2</w:t>
       </w:r>
     </w:p>
     <w:p>
       <w:pPr>
-        <w:pStyle w:val="Prrafodelista"/>
-        <w:ind w:left="1440"/>
         <w:rPr>
           <w:lang w:val="es-ES"/>
         </w:rPr>
@@ -1356,7 +1362,13 @@
         <w:rPr>
           <w:lang w:val="es-ES"/>
         </w:rPr>
-        <w:t>valor de c = 3</w:t>
+        <w:t>V</w:t>
+      </w:r>
+      <w:r>
+        <w:rPr>
+          <w:lang w:val="es-ES"/>
+        </w:rPr>
+        <w:t>alor de c = 3</w:t>
       </w:r>
     </w:p>
     <w:p>
@@ -1411,171 +1423,18 @@
         </w:numPr>
       </w:pPr>
       <w:r>
-        <w:t>Expresión algebraica</w:t>
-      </w:r>
-      <w:r>
-        <w:t xml:space="preserve"> </w:t>
-      </w:r>
-      <w:r>
-        <w:rPr>
-          <w:color w:val="FF0000"/>
+        <w:rPr>
+          <w:noProof/>
           <w:lang w:val="es-ES"/>
         </w:rPr>
-        <w:t>b</w:t>
-      </w:r>
-      <w:r>
-        <w:rPr>
-          <w:color w:val="FF0000"/>
-          <w:vertAlign w:val="superscript"/>
-          <w:lang w:val="es-ES"/>
-        </w:rPr>
-        <w:t>2</w:t>
-      </w:r>
-      <w:r>
-        <w:rPr>
-          <w:color w:val="FF0000"/>
-          <w:vertAlign w:val="subscript"/>
-          <w:lang w:val="es-ES"/>
-        </w:rPr>
-        <w:softHyphen/>
-      </w:r>
-      <w:r>
-        <w:rPr>
-          <w:color w:val="FF0000"/>
-          <w:vertAlign w:val="subscript"/>
-          <w:lang w:val="es-ES"/>
-        </w:rPr>
-        <w:softHyphen/>
-      </w:r>
-      <w:r>
-        <w:rPr>
-          <w:color w:val="FF0000"/>
-          <w:lang w:val="es-ES"/>
-        </w:rPr>
-        <w:softHyphen/>
-        <w:t xml:space="preserve"> – 4.a.c</w:t>
-      </w:r>
-    </w:p>
-    <w:p>
-      <w:pPr>
-        <w:pStyle w:val="Prrafodelista"/>
-        <w:spacing w:line="480" w:lineRule="auto"/>
-        <w:ind w:left="2160"/>
-        <w:jc w:val="center"/>
-        <w:rPr>
-          <w:lang w:val="es-ES"/>
-        </w:rPr>
-      </w:pPr>
-      <w:r>
-        <w:rPr>
-          <w:lang w:val="es-ES"/>
-        </w:rPr>
-        <w:t>b</w:t>
-      </w:r>
-      <w:r>
-        <w:rPr>
-          <w:vertAlign w:val="superscript"/>
-          <w:lang w:val="es-ES"/>
-        </w:rPr>
-        <w:t>2</w:t>
-      </w:r>
-      <w:r>
-        <w:rPr>
-          <w:vertAlign w:val="subscript"/>
-          <w:lang w:val="es-ES"/>
-        </w:rPr>
-        <w:softHyphen/>
-      </w:r>
-      <w:r>
-        <w:rPr>
-          <w:vertAlign w:val="subscript"/>
-          <w:lang w:val="es-ES"/>
-        </w:rPr>
-        <w:softHyphen/>
-      </w:r>
-      <w:r>
-        <w:rPr>
-          <w:lang w:val="es-ES"/>
-        </w:rPr>
-        <w:softHyphen/>
-        <w:t xml:space="preserve"> – 4.a.c</w:t>
-      </w:r>
-    </w:p>
-    <w:p>
-      <w:pPr>
-        <w:pStyle w:val="Prrafodelista"/>
-        <w:spacing w:line="480" w:lineRule="auto"/>
-        <w:ind w:left="2160"/>
-        <w:jc w:val="center"/>
-        <w:rPr>
-          <w:lang w:val="es-ES"/>
-        </w:rPr>
-      </w:pPr>
-      <w:r>
-        <w:rPr>
-          <w:lang w:val="es-ES"/>
-        </w:rPr>
-        <w:t>2</w:t>
-      </w:r>
-      <w:r>
-        <w:rPr>
-          <w:vertAlign w:val="superscript"/>
-          <w:lang w:val="es-ES"/>
-        </w:rPr>
-        <w:t>2</w:t>
-      </w:r>
-      <w:r>
-        <w:rPr>
-          <w:lang w:val="es-ES"/>
-        </w:rPr>
-        <w:t>-4.1.3</w:t>
-      </w:r>
-    </w:p>
-    <w:p>
-      <w:pPr>
-        <w:pStyle w:val="Prrafodelista"/>
-        <w:spacing w:line="480" w:lineRule="auto"/>
-        <w:ind w:left="2160"/>
-        <w:jc w:val="center"/>
-        <w:rPr>
-          <w:lang w:val="es-ES"/>
-        </w:rPr>
-      </w:pPr>
-      <w:r>
-        <w:rPr>
-          <w:lang w:val="es-ES"/>
-        </w:rPr>
-        <w:t>4</w:t>
-      </w:r>
-      <w:r>
-        <w:rPr>
-          <w:lang w:val="es-ES"/>
-        </w:rPr>
-        <w:t>-12</w:t>
-      </w:r>
-    </w:p>
-    <w:p>
-      <w:pPr>
-        <w:pStyle w:val="Prrafodelista"/>
-        <w:spacing w:line="480" w:lineRule="auto"/>
-        <w:ind w:left="2160"/>
-        <w:jc w:val="center"/>
-        <w:rPr>
-          <w:lang w:val="es-ES"/>
-        </w:rPr>
-      </w:pPr>
-      <w:r>
-        <w:rPr>
-          <w:lang w:val="es-ES"/>
-        </w:rPr>
         <w:drawing>
-          <wp:anchor distT="0" distB="0" distL="114300" distR="114300" simplePos="0" relativeHeight="251664384" behindDoc="0" locked="0" layoutInCell="1" allowOverlap="1" wp14:anchorId="4ED3A374" wp14:editId="50982013">
+          <wp:anchor distT="0" distB="0" distL="114300" distR="114300" simplePos="0" relativeHeight="251664384" behindDoc="0" locked="0" layoutInCell="1" allowOverlap="1" wp14:anchorId="4ED3A374" wp14:editId="2CD8EC30">
             <wp:simplePos x="0" y="0"/>
             <wp:positionH relativeFrom="margin">
-              <wp:align>left</wp:align>
+              <wp:posOffset>3423610</wp:posOffset>
             </wp:positionH>
             <wp:positionV relativeFrom="paragraph">
-              <wp:posOffset>352425</wp:posOffset>
+              <wp:posOffset>11873</wp:posOffset>
             </wp:positionV>
             <wp:extent cx="2419350" cy="457200"/>
             <wp:effectExtent l="0" t="0" r="0" b="0"/>
@@ -1625,10 +1484,49 @@
         </w:drawing>
       </w:r>
       <w:r>
-        <w:rPr>
+        <w:t>Expresión algebraica</w:t>
+      </w:r>
+      <w:r>
+        <w:t xml:space="preserve"> </w:t>
+      </w:r>
+      <w:r>
+        <w:rPr>
+          <w:color w:val="FF0000"/>
           <w:lang w:val="es-ES"/>
         </w:rPr>
-        <w:t>-8</w:t>
+        <w:t>b</w:t>
+      </w:r>
+      <w:r>
+        <w:rPr>
+          <w:color w:val="FF0000"/>
+          <w:vertAlign w:val="superscript"/>
+          <w:lang w:val="es-ES"/>
+        </w:rPr>
+        <w:t>2</w:t>
+      </w:r>
+      <w:r>
+        <w:rPr>
+          <w:color w:val="FF0000"/>
+          <w:vertAlign w:val="subscript"/>
+          <w:lang w:val="es-ES"/>
+        </w:rPr>
+        <w:softHyphen/>
+      </w:r>
+      <w:r>
+        <w:rPr>
+          <w:color w:val="FF0000"/>
+          <w:vertAlign w:val="subscript"/>
+          <w:lang w:val="es-ES"/>
+        </w:rPr>
+        <w:softHyphen/>
+      </w:r>
+      <w:r>
+        <w:rPr>
+          <w:color w:val="FF0000"/>
+          <w:lang w:val="es-ES"/>
+        </w:rPr>
+        <w:softHyphen/>
+        <w:t xml:space="preserve"> – 4.a.c</w:t>
       </w:r>
     </w:p>
     <w:p>
@@ -1655,14 +1553,157 @@
     </w:p>
     <w:p>
       <w:pPr>
-        <w:jc w:val="both"/>
-        <w:rPr>
-          <w:lang w:val="es-ES"/>
-        </w:rPr>
-      </w:pPr>
+        <w:pStyle w:val="Prrafodelista"/>
+        <w:numPr>
+          <w:ilvl w:val="0"/>
+          <w:numId w:val="5"/>
+        </w:numPr>
+      </w:pPr>
+      <w:r>
+        <w:t>3 * X ^ 4 – 5 * X ^ 3 + X 12 – 17</w:t>
+      </w:r>
     </w:p>
     <w:p>
-      <w:pPr>
+      <w:r>
+        <w:t>Valor de X = 5</w:t>
+      </w:r>
+    </w:p>
+    <w:p>
+      <w:pPr>
+        <w:jc w:val="center"/>
+      </w:pPr>
+      <w:r>
+        <w:t>3 * X ^ 4 – 5 * X ^ 3 + X 12 – 17</w:t>
+      </w:r>
+    </w:p>
+    <w:p>
+      <w:pPr>
+        <w:jc w:val="center"/>
+      </w:pPr>
+      <w:r>
+        <w:t xml:space="preserve">3 * </w:t>
+      </w:r>
+      <w:r>
+        <w:t>5</w:t>
+      </w:r>
+      <w:r>
+        <w:t xml:space="preserve"> ^ 4 – </w:t>
+      </w:r>
+      <w:r>
+        <w:t>5</w:t>
+      </w:r>
+      <w:r>
+        <w:t xml:space="preserve"> * </w:t>
+      </w:r>
+      <w:r>
+        <w:t>5</w:t>
+      </w:r>
+      <w:r>
+        <w:t xml:space="preserve"> ^ 3 + </w:t>
+      </w:r>
+      <w:r>
+        <w:t>5</w:t>
+      </w:r>
+      <w:r>
+        <w:t xml:space="preserve"> </w:t>
+      </w:r>
+      <w:r>
+        <w:t xml:space="preserve">* </w:t>
+      </w:r>
+      <w:r>
+        <w:t>12 – 17</w:t>
+      </w:r>
+    </w:p>
+    <w:p>
+      <w:pPr>
+        <w:jc w:val="center"/>
+      </w:pPr>
+      <w:r>
+        <w:t>3 * 625 – 5 * 125 + 60 - 17</w:t>
+      </w:r>
+    </w:p>
+    <w:p>
+      <w:pPr>
+        <w:jc w:val="center"/>
+      </w:pPr>
+      <w:r>
+        <w:t>1875 - 625 + 43</w:t>
+      </w:r>
+    </w:p>
+    <w:p>
+      <w:pPr>
+        <w:jc w:val="center"/>
+      </w:pPr>
+      <w:r>
+        <w:t>1293</w:t>
+      </w:r>
+    </w:p>
+    <w:p>
+      <w:pPr>
+        <w:pStyle w:val="Prrafodelista"/>
+        <w:numPr>
+          <w:ilvl w:val="0"/>
+          <w:numId w:val="6"/>
+        </w:numPr>
+      </w:pPr>
+      <w:r>
+        <w:t xml:space="preserve">Expresión algebraica </w:t>
+      </w:r>
+      <w:r>
+        <w:rPr>
+          <w:color w:val="FF0000"/>
+        </w:rPr>
+        <w:t>3</w:t>
+      </w:r>
+      <w:r>
+        <w:rPr>
+          <w:color w:val="FF0000"/>
+        </w:rPr>
+        <w:t>.</w:t>
+      </w:r>
+      <w:r>
+        <w:rPr>
+          <w:color w:val="FF0000"/>
+        </w:rPr>
+        <w:t xml:space="preserve"> </w:t>
+      </w:r>
+      <w:r>
+        <w:rPr>
+          <w:color w:val="FF0000"/>
+        </w:rPr>
+        <w:t>X</w:t>
+      </w:r>
+      <w:r>
+        <w:rPr>
+          <w:color w:val="FF0000"/>
+          <w:vertAlign w:val="superscript"/>
+        </w:rPr>
+        <w:t xml:space="preserve">4 </w:t>
+      </w:r>
+      <w:r>
+        <w:rPr>
+          <w:color w:val="FF0000"/>
+        </w:rPr>
+        <w:t>– 5. X</w:t>
+      </w:r>
+      <w:r>
+        <w:rPr>
+          <w:color w:val="FF0000"/>
+          <w:vertAlign w:val="superscript"/>
+        </w:rPr>
+        <w:t>3</w:t>
+      </w:r>
+      <w:r>
+        <w:rPr>
+          <w:color w:val="FF0000"/>
+        </w:rPr>
+        <w:t>+ X.12 -17</w:t>
+      </w:r>
+    </w:p>
+    <w:p>
+      <w:pPr>
+        <w:pStyle w:val="Prrafodelista"/>
+        <w:ind w:left="2160"/>
         <w:sectPr>
           <w:headerReference w:type="first" r:id="rId12"/>
           <w:pgSz w:w="11906" w:h="16838"/>
@@ -1675,6 +1716,43 @@
           <w:docGrid w:linePitch="360"/>
         </w:sectPr>
       </w:pPr>
+      <w:r>
+        <w:drawing>
+          <wp:inline distT="0" distB="0" distL="0" distR="0" wp14:anchorId="46D37BE9" wp14:editId="2196186E">
+            <wp:extent cx="3419952" cy="485843"/>
+            <wp:effectExtent l="0" t="0" r="0" b="9525"/>
+            <wp:docPr id="1099521305" name="Imagen 1" descr="Imagen que contiene Interfaz de usuario gráfica&#10;&#10;Descripción generada automáticamente"/>
+            <wp:cNvGraphicFramePr>
+              <a:graphicFrameLocks xmlns:a="http://schemas.openxmlformats.org/drawingml/2006/main" noChangeAspect="1"/>
+            </wp:cNvGraphicFramePr>
+            <a:graphic xmlns:a="http://schemas.openxmlformats.org/drawingml/2006/main">
+              <a:graphicData uri="http://schemas.openxmlformats.org/drawingml/2006/picture">
+                <pic:pic xmlns:pic="http://schemas.openxmlformats.org/drawingml/2006/picture">
+                  <pic:nvPicPr>
+                    <pic:cNvPr id="1099521305" name="Imagen 1" descr="Imagen que contiene Interfaz de usuario gráfica&#10;&#10;Descripción generada automáticamente"/>
+                    <pic:cNvPicPr/>
+                  </pic:nvPicPr>
+                  <pic:blipFill>
+                    <a:blip r:embed="rId13"/>
+                    <a:stretch>
+                      <a:fillRect/>
+                    </a:stretch>
+                  </pic:blipFill>
+                  <pic:spPr>
+                    <a:xfrm>
+                      <a:off x="0" y="0"/>
+                      <a:ext cx="3419952" cy="485843"/>
+                    </a:xfrm>
+                    <a:prstGeom prst="rect">
+                      <a:avLst/>
+                    </a:prstGeom>
+                  </pic:spPr>
+                </pic:pic>
+              </a:graphicData>
+            </a:graphic>
+          </wp:inline>
+        </w:drawing>
+      </w:r>
     </w:p>
     <w:p/>
     <w:p/>
@@ -1961,7 +2039,7 @@
               <v:shape id="_x0000_i1026" type="#_x0000_t75" style="width:78.15pt;height:44.85pt" o:ole="">
                 <v:imagedata r:id="rId2" o:title=""/>
               </v:shape>
-              <o:OLEObject Type="Embed" ProgID="PBrush" ShapeID="_x0000_i1026" DrawAspect="Content" ObjectID="_1774212370" r:id="rId3"/>
+              <o:OLEObject Type="Embed" ProgID="PBrush" ShapeID="_x0000_i1026" DrawAspect="Content" ObjectID="_1774213489" r:id="rId3"/>
             </w:object>
           </w:r>
         </w:p>
@@ -2179,7 +2257,7 @@
               <v:shape id="_x0000_i1027" type="#_x0000_t75" style="width:78.15pt;height:44.85pt">
                 <v:imagedata r:id="rId2" o:title=""/>
               </v:shape>
-              <o:OLEObject Type="Embed" ProgID="PBrush" ShapeID="_x0000_i1027" DrawAspect="Content" ObjectID="_1774212371" r:id="rId3"/>
+              <o:OLEObject Type="Embed" ProgID="PBrush" ShapeID="_x0000_i1027" DrawAspect="Content" ObjectID="_1774213490" r:id="rId3"/>
             </w:object>
           </w:r>
         </w:p>
@@ -2199,7 +2277,7 @@
   <w:abstractNum w:abstractNumId="0" w15:restartNumberingAfterBreak="0">
     <w:nsid w:val="130E27DB"/>
     <w:multiLevelType w:val="hybridMultilevel"/>
-    <w:tmpl w:val="8B70E33E"/>
+    <w:tmpl w:val="318666B2"/>
     <w:lvl w:ilvl="0" w:tplc="04090017">
       <w:start w:val="1"/>
       <w:numFmt w:val="lowerLetter"/>
@@ -2600,7 +2678,7 @@
   <w:abstractNum w:abstractNumId="4" w15:restartNumberingAfterBreak="0">
     <w:nsid w:val="72B42BC9"/>
     <w:multiLevelType w:val="hybridMultilevel"/>
-    <w:tmpl w:val="EC62EA86"/>
+    <w:tmpl w:val="F44C9522"/>
     <w:lvl w:ilvl="0" w:tplc="04090003">
       <w:start w:val="1"/>
       <w:numFmt w:val="bullet"/>

</xml_diff>

<commit_message>
add code ejercicio 15
add code and update word
</commit_message>
<xml_diff>
--- a/Word/TP01_Sosa_Juan_Manuel.docx
+++ b/Word/TP01_Sosa_Juan_Manuel.docx
@@ -206,7 +206,7 @@
                 <v:shape id="_x0000_i1025" type="#_x0000_t75" style="width:78.15pt;height:44.85pt" o:ole="">
                   <v:imagedata r:id="rId9" o:title=""/>
                 </v:shape>
-                <o:OLEObject Type="Embed" ProgID="PBrush" ShapeID="_x0000_i1025" DrawAspect="Content" ObjectID="_1774540166" r:id="rId10"/>
+                <o:OLEObject Type="Embed" ProgID="PBrush" ShapeID="_x0000_i1025" DrawAspect="Content" ObjectID="_1774540982" r:id="rId10"/>
               </w:object>
             </w:r>
           </w:p>
@@ -3247,6 +3247,20 @@
     <w:p>
       <w:pPr>
         <w:rPr>
+          <w:lang w:val="es-ES"/>
+        </w:rPr>
+      </w:pPr>
+      <w:r>
+        <w:rPr>
+          <w:lang w:val="es-ES"/>
+        </w:rPr>
+        <w:t>!(a+b==c) || (c!=0)CC(b-c&gt;=19)</w:t>
+      </w:r>
+    </w:p>
+    <w:p>
+      <w:pPr>
+        <w:jc w:val="center"/>
+        <w:rPr>
           <w:lang w:val="en-US"/>
         </w:rPr>
       </w:pPr>
@@ -3254,21 +3268,21 @@
         <w:rPr>
           <w:lang w:val="en-US"/>
         </w:rPr>
-        <w:t>!(</w:t>
-      </w:r>
-      <w:proofErr w:type="spellStart"/>
-      <w:r>
+        <w:t>!(43+12==8) || (8!=0)CC(12-8&gt;=19)</w:t>
+      </w:r>
+    </w:p>
+    <w:p>
+      <w:pPr>
+        <w:jc w:val="center"/>
         <w:rPr>
           <w:lang w:val="en-US"/>
         </w:rPr>
-        <w:t>a+b</w:t>
-      </w:r>
-      <w:proofErr w:type="spellEnd"/>
+      </w:pPr>
       <w:r>
         <w:rPr>
           <w:lang w:val="en-US"/>
         </w:rPr>
-        <w:t>==c) || (c!=0)CC(b-c&gt;=19)</w:t>
+        <w:t>True|| True CC False</w:t>
       </w:r>
     </w:p>
     <w:p>
@@ -3281,34 +3295,6 @@
       <w:r>
         <w:rPr>
           <w:lang w:val="en-US"/>
-        </w:rPr>
-        <w:t>!(43+12==8) || (8!=0)CC(12-8&gt;=19)</w:t>
-      </w:r>
-    </w:p>
-    <w:p>
-      <w:pPr>
-        <w:jc w:val="center"/>
-        <w:rPr>
-          <w:lang w:val="en-US"/>
-        </w:rPr>
-      </w:pPr>
-      <w:r>
-        <w:rPr>
-          <w:lang w:val="en-US"/>
-        </w:rPr>
-        <w:t>True|| True CC False</w:t>
-      </w:r>
-    </w:p>
-    <w:p>
-      <w:pPr>
-        <w:jc w:val="center"/>
-        <w:rPr>
-          <w:lang w:val="es-ES"/>
-        </w:rPr>
-      </w:pPr>
-      <w:r>
-        <w:rPr>
-          <w:lang w:val="es-ES"/>
         </w:rPr>
         <w:t>Tue || False</w:t>
       </w:r>
@@ -3591,31 +3577,28 @@
                 <w:lang w:val="es-ES"/>
               </w:rPr>
             </w:pPr>
-            <w:proofErr w:type="spellStart"/>
             <w:r>
               <w:rPr>
                 <w:color w:val="000000" w:themeColor="text1"/>
                 <w:lang w:val="es-ES"/>
               </w:rPr>
-              <w:t>nombre_tipeado</w:t>
-            </w:r>
-            <w:proofErr w:type="spellEnd"/>
-            <w:r>
+              <w:t>nombre_tipeado: String</w:t>
+            </w:r>
+          </w:p>
+          <w:p>
+            <w:pPr>
               <w:rPr>
                 <w:color w:val="000000" w:themeColor="text1"/>
                 <w:lang w:val="es-ES"/>
               </w:rPr>
-              <w:t xml:space="preserve">: </w:t>
-            </w:r>
-            <w:proofErr w:type="spellStart"/>
+            </w:pPr>
             <w:r>
               <w:rPr>
                 <w:color w:val="000000" w:themeColor="text1"/>
                 <w:lang w:val="es-ES"/>
               </w:rPr>
-              <w:t>String</w:t>
-            </w:r>
-            <w:proofErr w:type="spellEnd"/>
+              <w:t>mensaje_saludar: String</w:t>
+            </w:r>
           </w:p>
           <w:p>
             <w:pPr>
@@ -3624,62 +3607,20 @@
                 <w:lang w:val="es-ES"/>
               </w:rPr>
             </w:pPr>
-            <w:proofErr w:type="spellStart"/>
+            <w:r>
+              <w:rPr>
+                <w:color w:val="4472C4" w:themeColor="accent1"/>
+                <w:lang w:val="es-ES"/>
+              </w:rPr>
+              <w:t>Nombre algoritmo:</w:t>
+            </w:r>
             <w:r>
               <w:rPr>
                 <w:color w:val="000000" w:themeColor="text1"/>
                 <w:lang w:val="es-ES"/>
               </w:rPr>
-              <w:t>mensaje_saludar</w:t>
-            </w:r>
-            <w:proofErr w:type="spellEnd"/>
-            <w:r>
-              <w:rPr>
-                <w:color w:val="000000" w:themeColor="text1"/>
-                <w:lang w:val="es-ES"/>
-              </w:rPr>
-              <w:t xml:space="preserve">: </w:t>
-            </w:r>
-            <w:proofErr w:type="spellStart"/>
-            <w:r>
-              <w:rPr>
-                <w:color w:val="000000" w:themeColor="text1"/>
-                <w:lang w:val="es-ES"/>
-              </w:rPr>
-              <w:t>String</w:t>
-            </w:r>
-            <w:proofErr w:type="spellEnd"/>
-          </w:p>
-          <w:p>
-            <w:pPr>
-              <w:rPr>
-                <w:color w:val="000000" w:themeColor="text1"/>
-                <w:lang w:val="es-ES"/>
-              </w:rPr>
-            </w:pPr>
-            <w:r>
-              <w:rPr>
-                <w:color w:val="4472C4" w:themeColor="accent1"/>
-                <w:lang w:val="es-ES"/>
-              </w:rPr>
-              <w:t>Nombre algoritmo:</w:t>
-            </w:r>
-            <w:r>
-              <w:rPr>
-                <w:color w:val="000000" w:themeColor="text1"/>
-                <w:lang w:val="es-ES"/>
-              </w:rPr>
-              <w:t xml:space="preserve"> </w:t>
-            </w:r>
-            <w:proofErr w:type="spellStart"/>
-            <w:r>
-              <w:rPr>
-                <w:color w:val="000000" w:themeColor="text1"/>
-                <w:lang w:val="es-ES"/>
-              </w:rPr>
-              <w:t>nombre_saludar</w:t>
-            </w:r>
-            <w:proofErr w:type="spellEnd"/>
+              <w:t xml:space="preserve"> nombre_saludar</w:t>
+            </w:r>
           </w:p>
           <w:p>
             <w:pPr>
@@ -4142,7 +4083,6 @@
                 <w:lang w:val="es-ES"/>
               </w:rPr>
             </w:pPr>
-            <w:proofErr w:type="spellStart"/>
             <w:r>
               <w:rPr>
                 <w:color w:val="C00000"/>
@@ -4158,7 +4098,6 @@
               </w:rPr>
               <w:t>rea</w:t>
             </w:r>
-            <w:proofErr w:type="spellEnd"/>
             <w:r>
               <w:rPr>
                 <w:color w:val="C00000"/>
@@ -4179,7 +4118,6 @@
                 <w:lang w:val="es-ES"/>
               </w:rPr>
             </w:pPr>
-            <w:proofErr w:type="spellStart"/>
             <w:r>
               <w:rPr>
                 <w:color w:val="C00000"/>
@@ -4187,46 +4125,35 @@
               </w:rPr>
               <w:t>PeriArea</w:t>
             </w:r>
-            <w:proofErr w:type="spellEnd"/>
             <w:r>
               <w:rPr>
                 <w:color w:val="C00000"/>
                 <w:lang w:val="es-ES"/>
               </w:rPr>
+              <w:t>: String</w:t>
+            </w:r>
+          </w:p>
+          <w:p>
+            <w:pPr>
+              <w:rPr>
+                <w:color w:val="4472C4" w:themeColor="accent1"/>
+                <w:lang w:val="es-ES"/>
+              </w:rPr>
+            </w:pPr>
+            <w:r>
+              <w:rPr>
+                <w:color w:val="4472C4" w:themeColor="accent1"/>
+                <w:lang w:val="es-ES"/>
+              </w:rPr>
+              <w:t>Nombre del Algoritmo</w:t>
+            </w:r>
+            <w:r>
+              <w:rPr>
+                <w:color w:val="4472C4" w:themeColor="accent1"/>
+                <w:lang w:val="es-ES"/>
+              </w:rPr>
               <w:t xml:space="preserve">: </w:t>
             </w:r>
-            <w:proofErr w:type="spellStart"/>
-            <w:r>
-              <w:rPr>
-                <w:color w:val="C00000"/>
-                <w:lang w:val="es-ES"/>
-              </w:rPr>
-              <w:t>String</w:t>
-            </w:r>
-            <w:proofErr w:type="spellEnd"/>
-          </w:p>
-          <w:p>
-            <w:pPr>
-              <w:rPr>
-                <w:color w:val="4472C4" w:themeColor="accent1"/>
-                <w:lang w:val="es-ES"/>
-              </w:rPr>
-            </w:pPr>
-            <w:r>
-              <w:rPr>
-                <w:color w:val="4472C4" w:themeColor="accent1"/>
-                <w:lang w:val="es-ES"/>
-              </w:rPr>
-              <w:t>Nombre del Algoritmo</w:t>
-            </w:r>
-            <w:r>
-              <w:rPr>
-                <w:color w:val="4472C4" w:themeColor="accent1"/>
-                <w:lang w:val="es-ES"/>
-              </w:rPr>
-              <w:t xml:space="preserve">: </w:t>
-            </w:r>
-            <w:proofErr w:type="spellStart"/>
             <w:r>
               <w:rPr>
                 <w:color w:val="000000" w:themeColor="text1"/>
@@ -4234,7 +4161,6 @@
               </w:rPr>
               <w:t>calcular_perimetroarea_rect</w:t>
             </w:r>
-            <w:proofErr w:type="spellEnd"/>
           </w:p>
           <w:p>
             <w:pPr>
@@ -4509,12 +4435,6 @@
         <w:gridCol w:w="8581"/>
       </w:tblGrid>
       <w:tr>
-        <w:tblPrEx>
-          <w:tblCellMar>
-            <w:top w:w="0" w:type="dxa"/>
-            <w:bottom w:w="0" w:type="dxa"/>
-          </w:tblCellMar>
-        </w:tblPrEx>
         <w:trPr>
           <w:trHeight w:val="1146"/>
         </w:trPr>
@@ -4731,17 +4651,8 @@
                 <w:color w:val="C00000"/>
                 <w:lang w:val="es-ES"/>
               </w:rPr>
-              <w:t xml:space="preserve">cateto2: </w:t>
-            </w:r>
-            <w:proofErr w:type="spellStart"/>
-            <w:r>
-              <w:rPr>
-                <w:color w:val="C00000"/>
-                <w:lang w:val="es-ES"/>
-              </w:rPr>
-              <w:t>int</w:t>
-            </w:r>
-            <w:proofErr w:type="spellEnd"/>
+              <w:t>cateto2: int</w:t>
+            </w:r>
           </w:p>
           <w:p>
             <w:pPr>
@@ -4837,14 +4748,7 @@
                 <w:color w:val="4472C4" w:themeColor="accent1"/>
                 <w:lang w:val="es-ES"/>
               </w:rPr>
-              <w:t xml:space="preserve">Leer </w:t>
-            </w:r>
-            <w:r>
-              <w:rPr>
-                <w:color w:val="4472C4" w:themeColor="accent1"/>
-                <w:lang w:val="es-ES"/>
-              </w:rPr>
-              <w:t>cateto1</w:t>
+              <w:t>Leer cateto1</w:t>
             </w:r>
           </w:p>
           <w:p>
@@ -4864,14 +4768,7 @@
                 <w:color w:val="4472C4" w:themeColor="accent1"/>
                 <w:lang w:val="es-ES"/>
               </w:rPr>
-              <w:t xml:space="preserve">Leer </w:t>
-            </w:r>
-            <w:r>
-              <w:rPr>
-                <w:color w:val="4472C4" w:themeColor="accent1"/>
-                <w:lang w:val="es-ES"/>
-              </w:rPr>
-              <w:t>cateto2</w:t>
+              <w:t>Leer cateto2</w:t>
             </w:r>
           </w:p>
           <w:p>
@@ -4891,14 +4788,7 @@
                 <w:color w:val="4472C4" w:themeColor="accent1"/>
                 <w:lang w:val="es-ES"/>
               </w:rPr>
-              <w:t xml:space="preserve">Calcular </w:t>
-            </w:r>
-            <w:r>
-              <w:rPr>
-                <w:color w:val="4472C4" w:themeColor="accent1"/>
-                <w:lang w:val="es-ES"/>
-              </w:rPr>
-              <w:t>hipotenusa</w:t>
+              <w:t>Calcular hipotenusa</w:t>
             </w:r>
           </w:p>
           <w:p>
@@ -4968,6 +4858,133 @@
     <w:p>
       <w:pPr>
         <w:rPr>
+          <w:color w:val="4472C4" w:themeColor="accent1"/>
+        </w:rPr>
+      </w:pPr>
+      <w:r>
+        <w:rPr>
+          <w:color w:val="4472C4" w:themeColor="accent1"/>
+        </w:rPr>
+        <w:t>A</w:t>
+      </w:r>
+      <w:r>
+        <w:rPr>
+          <w:color w:val="4472C4" w:themeColor="accent1"/>
+        </w:rPr>
+        <w:t>nálisis</w:t>
+      </w:r>
+    </w:p>
+    <w:tbl>
+      <w:tblPr>
+        <w:tblStyle w:val="Tablaconcuadrcula"/>
+        <w:tblW w:w="0" w:type="auto"/>
+        <w:tblLook w:val="04A0" w:firstRow="1" w:lastRow="0" w:firstColumn="1" w:lastColumn="0" w:noHBand="0" w:noVBand="1"/>
+      </w:tblPr>
+      <w:tblGrid>
+        <w:gridCol w:w="8494"/>
+      </w:tblGrid>
+      <w:tr>
+        <w:tc>
+          <w:tcPr>
+            <w:tcW w:w="8494" w:type="dxa"/>
+          </w:tcPr>
+          <w:p>
+            <w:pPr>
+              <w:rPr>
+                <w:color w:val="4472C4" w:themeColor="accent1"/>
+                <w:lang w:val="es-ES"/>
+              </w:rPr>
+            </w:pPr>
+            <w:r>
+              <w:rPr>
+                <w:color w:val="4472C4" w:themeColor="accent1"/>
+                <w:lang w:val="es-ES"/>
+              </w:rPr>
+              <w:t xml:space="preserve">Datos de entrada: </w:t>
+            </w:r>
+            <w:r>
+              <w:rPr>
+                <w:lang w:val="es-ES"/>
+              </w:rPr>
+              <w:t>numero1, numero2</w:t>
+            </w:r>
+          </w:p>
+          <w:p>
+            <w:pPr>
+              <w:rPr>
+                <w:color w:val="4472C4" w:themeColor="accent1"/>
+                <w:lang w:val="es-ES"/>
+              </w:rPr>
+            </w:pPr>
+            <w:r>
+              <w:rPr>
+                <w:color w:val="4472C4" w:themeColor="accent1"/>
+                <w:lang w:val="es-ES"/>
+              </w:rPr>
+              <w:t xml:space="preserve">Datos de salida: </w:t>
+            </w:r>
+            <w:r>
+              <w:rPr>
+                <w:color w:val="000000" w:themeColor="text1"/>
+                <w:lang w:val="es-ES"/>
+              </w:rPr>
+              <w:t>suma, resta, multiplicación, división</w:t>
+            </w:r>
+          </w:p>
+          <w:p>
+            <w:pPr>
+              <w:rPr>
+                <w:color w:val="000000" w:themeColor="text1"/>
+                <w:lang w:val="es-ES"/>
+              </w:rPr>
+            </w:pPr>
+            <w:r>
+              <w:rPr>
+                <w:color w:val="4472C4" w:themeColor="accent1"/>
+                <w:lang w:val="es-ES"/>
+              </w:rPr>
+              <w:t xml:space="preserve">¿Quién debe realizar el proceso? </w:t>
+            </w:r>
+            <w:r>
+              <w:rPr>
+                <w:color w:val="000000" w:themeColor="text1"/>
+                <w:lang w:val="es-ES"/>
+              </w:rPr>
+              <w:t>Algoritmo</w:t>
+            </w:r>
+          </w:p>
+          <w:p>
+            <w:pPr>
+              <w:rPr>
+                <w:color w:val="70AD47" w:themeColor="accent6"/>
+              </w:rPr>
+            </w:pPr>
+            <w:r>
+              <w:rPr>
+                <w:color w:val="4472C4" w:themeColor="accent1"/>
+                <w:lang w:val="es-ES"/>
+              </w:rPr>
+              <w:t xml:space="preserve">¿Cuál es el proceso que resuelve? </w:t>
+            </w:r>
+            <w:r>
+              <w:rPr>
+                <w:lang w:val="es-ES"/>
+              </w:rPr>
+              <w:t>Dados los</w:t>
+            </w:r>
+            <w:r>
+              <w:t>números permita calcular la suma, resta, multiplicación y división</w:t>
+            </w:r>
+            <w:r>
+              <w:t xml:space="preserve"> entre estos</w:t>
+            </w:r>
+          </w:p>
+        </w:tc>
+      </w:tr>
+    </w:tbl>
+    <w:p>
+      <w:pPr>
+        <w:rPr>
           <w:color w:val="70AD47" w:themeColor="accent6"/>
         </w:rPr>
       </w:pPr>
@@ -4975,7 +4992,544 @@
     <w:p>
       <w:pPr>
         <w:rPr>
-          <w:color w:val="70AD47" w:themeColor="accent6"/>
+          <w:color w:val="4472C4" w:themeColor="accent1"/>
+          <w:lang w:val="es-ES"/>
+        </w:rPr>
+      </w:pPr>
+      <w:r>
+        <w:rPr>
+          <w:color w:val="4472C4" w:themeColor="accent1"/>
+          <w:lang w:val="es-ES"/>
+        </w:rPr>
+        <w:t>Diseño</w:t>
+      </w:r>
+    </w:p>
+    <w:tbl>
+      <w:tblPr>
+        <w:tblStyle w:val="Tablaconcuadrcula"/>
+        <w:tblW w:w="0" w:type="auto"/>
+        <w:tblLook w:val="04A0" w:firstRow="1" w:lastRow="0" w:firstColumn="1" w:lastColumn="0" w:noHBand="0" w:noVBand="1"/>
+      </w:tblPr>
+      <w:tblGrid>
+        <w:gridCol w:w="8494"/>
+      </w:tblGrid>
+      <w:tr>
+        <w:tc>
+          <w:tcPr>
+            <w:tcW w:w="8494" w:type="dxa"/>
+          </w:tcPr>
+          <w:p>
+            <w:pPr>
+              <w:rPr>
+                <w:color w:val="4472C4" w:themeColor="accent1"/>
+                <w:lang w:val="es-ES"/>
+              </w:rPr>
+            </w:pPr>
+            <w:r>
+              <w:rPr>
+                <w:color w:val="4472C4" w:themeColor="accent1"/>
+                <w:lang w:val="es-ES"/>
+              </w:rPr>
+              <w:t xml:space="preserve">Entidad que resuelve el problema: </w:t>
+            </w:r>
+            <w:r>
+              <w:rPr>
+                <w:color w:val="4472C4" w:themeColor="accent1"/>
+                <w:lang w:val="es-ES"/>
+              </w:rPr>
+              <w:t>Algoritmo</w:t>
+            </w:r>
+          </w:p>
+          <w:p>
+            <w:pPr>
+              <w:rPr>
+                <w:color w:val="4472C4" w:themeColor="accent1"/>
+                <w:lang w:val="es-ES"/>
+              </w:rPr>
+            </w:pPr>
+            <w:r>
+              <w:rPr>
+                <w:color w:val="4472C4" w:themeColor="accent1"/>
+                <w:lang w:val="es-ES"/>
+              </w:rPr>
+              <w:t>Variables</w:t>
+            </w:r>
+          </w:p>
+          <w:p>
+            <w:pPr>
+              <w:pStyle w:val="Prrafodelista"/>
+              <w:numPr>
+                <w:ilvl w:val="0"/>
+                <w:numId w:val="9"/>
+              </w:numPr>
+              <w:rPr>
+                <w:color w:val="C00000"/>
+                <w:lang w:val="es-ES"/>
+              </w:rPr>
+            </w:pPr>
+            <w:r>
+              <w:rPr>
+                <w:color w:val="C00000"/>
+                <w:lang w:val="es-ES"/>
+              </w:rPr>
+              <w:t>numero2</w:t>
+            </w:r>
+            <w:r>
+              <w:rPr>
+                <w:color w:val="C00000"/>
+                <w:lang w:val="es-ES"/>
+              </w:rPr>
+              <w:t xml:space="preserve">: </w:t>
+            </w:r>
+            <w:r>
+              <w:rPr>
+                <w:color w:val="C00000"/>
+                <w:lang w:val="es-ES"/>
+              </w:rPr>
+              <w:t>float</w:t>
+            </w:r>
+          </w:p>
+          <w:p>
+            <w:pPr>
+              <w:pStyle w:val="Prrafodelista"/>
+              <w:numPr>
+                <w:ilvl w:val="0"/>
+                <w:numId w:val="9"/>
+              </w:numPr>
+              <w:rPr>
+                <w:color w:val="C00000"/>
+                <w:lang w:val="es-ES"/>
+              </w:rPr>
+            </w:pPr>
+            <w:r>
+              <w:rPr>
+                <w:color w:val="C00000"/>
+                <w:lang w:val="es-ES"/>
+              </w:rPr>
+              <w:t>numero1</w:t>
+            </w:r>
+            <w:r>
+              <w:rPr>
+                <w:color w:val="C00000"/>
+                <w:lang w:val="es-ES"/>
+              </w:rPr>
+              <w:t>: float</w:t>
+            </w:r>
+          </w:p>
+          <w:p>
+            <w:pPr>
+              <w:pStyle w:val="Prrafodelista"/>
+              <w:numPr>
+                <w:ilvl w:val="0"/>
+                <w:numId w:val="9"/>
+              </w:numPr>
+              <w:rPr>
+                <w:color w:val="C00000"/>
+                <w:lang w:val="es-ES"/>
+              </w:rPr>
+            </w:pPr>
+            <w:r>
+              <w:rPr>
+                <w:color w:val="C00000"/>
+                <w:lang w:val="es-ES"/>
+              </w:rPr>
+              <w:t>suma: float</w:t>
+            </w:r>
+          </w:p>
+          <w:p>
+            <w:pPr>
+              <w:pStyle w:val="Prrafodelista"/>
+              <w:numPr>
+                <w:ilvl w:val="0"/>
+                <w:numId w:val="9"/>
+              </w:numPr>
+              <w:rPr>
+                <w:color w:val="C00000"/>
+                <w:lang w:val="es-ES"/>
+              </w:rPr>
+            </w:pPr>
+            <w:r>
+              <w:rPr>
+                <w:color w:val="C00000"/>
+                <w:lang w:val="es-ES"/>
+              </w:rPr>
+              <w:t>resta: float</w:t>
+            </w:r>
+          </w:p>
+          <w:p>
+            <w:pPr>
+              <w:pStyle w:val="Prrafodelista"/>
+              <w:numPr>
+                <w:ilvl w:val="0"/>
+                <w:numId w:val="9"/>
+              </w:numPr>
+              <w:rPr>
+                <w:color w:val="C00000"/>
+                <w:lang w:val="es-ES"/>
+              </w:rPr>
+            </w:pPr>
+            <w:r>
+              <w:rPr>
+                <w:color w:val="C00000"/>
+                <w:lang w:val="es-ES"/>
+              </w:rPr>
+              <w:t>multiplicación: float</w:t>
+            </w:r>
+          </w:p>
+          <w:p>
+            <w:pPr>
+              <w:pStyle w:val="Prrafodelista"/>
+              <w:numPr>
+                <w:ilvl w:val="0"/>
+                <w:numId w:val="9"/>
+              </w:numPr>
+              <w:rPr>
+                <w:color w:val="C00000"/>
+                <w:lang w:val="es-ES"/>
+              </w:rPr>
+            </w:pPr>
+            <w:r>
+              <w:rPr>
+                <w:color w:val="C00000"/>
+                <w:lang w:val="es-ES"/>
+              </w:rPr>
+              <w:t>division: float</w:t>
+            </w:r>
+          </w:p>
+          <w:p>
+            <w:pPr>
+              <w:rPr>
+                <w:color w:val="4472C4" w:themeColor="accent1"/>
+                <w:lang w:val="es-ES"/>
+              </w:rPr>
+            </w:pPr>
+            <w:r>
+              <w:rPr>
+                <w:color w:val="4472C4" w:themeColor="accent1"/>
+                <w:lang w:val="es-ES"/>
+              </w:rPr>
+              <w:t xml:space="preserve">Nombre del Algoritmo: </w:t>
+            </w:r>
+            <w:r>
+              <w:rPr>
+                <w:color w:val="000000" w:themeColor="text1"/>
+                <w:lang w:val="es-ES"/>
+              </w:rPr>
+              <w:t>calcular_operaciones</w:t>
+            </w:r>
+          </w:p>
+          <w:p>
+            <w:pPr>
+              <w:rPr>
+                <w:color w:val="4472C4" w:themeColor="accent1"/>
+                <w:lang w:val="es-ES"/>
+              </w:rPr>
+            </w:pPr>
+            <w:r>
+              <w:rPr>
+                <w:color w:val="4472C4" w:themeColor="accent1"/>
+                <w:lang w:val="es-ES"/>
+              </w:rPr>
+              <w:t>Proceso:</w:t>
+            </w:r>
+          </w:p>
+          <w:p>
+            <w:pPr>
+              <w:pStyle w:val="Prrafodelista"/>
+              <w:numPr>
+                <w:ilvl w:val="0"/>
+                <w:numId w:val="13"/>
+              </w:numPr>
+              <w:rPr>
+                <w:color w:val="4472C4" w:themeColor="accent1"/>
+                <w:lang w:val="es-ES"/>
+              </w:rPr>
+            </w:pPr>
+            <w:r>
+              <w:rPr>
+                <w:color w:val="4472C4" w:themeColor="accent1"/>
+                <w:lang w:val="es-ES"/>
+              </w:rPr>
+              <w:t>Inicio</w:t>
+            </w:r>
+          </w:p>
+          <w:p>
+            <w:pPr>
+              <w:pStyle w:val="Prrafodelista"/>
+              <w:numPr>
+                <w:ilvl w:val="0"/>
+                <w:numId w:val="13"/>
+              </w:numPr>
+              <w:rPr>
+                <w:color w:val="4472C4" w:themeColor="accent1"/>
+                <w:lang w:val="es-ES"/>
+              </w:rPr>
+            </w:pPr>
+            <w:r>
+              <w:rPr>
+                <w:color w:val="4472C4" w:themeColor="accent1"/>
+                <w:lang w:val="es-ES"/>
+              </w:rPr>
+              <w:t>Leer numero1</w:t>
+            </w:r>
+          </w:p>
+          <w:p>
+            <w:pPr>
+              <w:pStyle w:val="Prrafodelista"/>
+              <w:numPr>
+                <w:ilvl w:val="0"/>
+                <w:numId w:val="13"/>
+              </w:numPr>
+              <w:rPr>
+                <w:color w:val="4472C4" w:themeColor="accent1"/>
+                <w:lang w:val="es-ES"/>
+              </w:rPr>
+            </w:pPr>
+            <w:r>
+              <w:rPr>
+                <w:color w:val="4472C4" w:themeColor="accent1"/>
+                <w:lang w:val="es-ES"/>
+              </w:rPr>
+              <w:t>Leer unmero2</w:t>
+            </w:r>
+          </w:p>
+          <w:p>
+            <w:pPr>
+              <w:pStyle w:val="Prrafodelista"/>
+              <w:numPr>
+                <w:ilvl w:val="0"/>
+                <w:numId w:val="13"/>
+              </w:numPr>
+              <w:rPr>
+                <w:color w:val="4472C4" w:themeColor="accent1"/>
+                <w:lang w:val="es-ES"/>
+              </w:rPr>
+            </w:pPr>
+            <w:r>
+              <w:rPr>
+                <w:color w:val="4472C4" w:themeColor="accent1"/>
+                <w:lang w:val="es-ES"/>
+              </w:rPr>
+              <w:t>Calcular suma</w:t>
+            </w:r>
+          </w:p>
+          <w:p>
+            <w:pPr>
+              <w:pStyle w:val="Prrafodelista"/>
+              <w:numPr>
+                <w:ilvl w:val="0"/>
+                <w:numId w:val="13"/>
+              </w:numPr>
+              <w:rPr>
+                <w:color w:val="4472C4" w:themeColor="accent1"/>
+                <w:lang w:val="es-ES"/>
+              </w:rPr>
+            </w:pPr>
+            <w:r>
+              <w:rPr>
+                <w:color w:val="4472C4" w:themeColor="accent1"/>
+                <w:lang w:val="es-ES"/>
+              </w:rPr>
+              <w:t>Mostrar suma</w:t>
+            </w:r>
+          </w:p>
+          <w:p>
+            <w:pPr>
+              <w:pStyle w:val="Prrafodelista"/>
+              <w:numPr>
+                <w:ilvl w:val="0"/>
+                <w:numId w:val="13"/>
+              </w:numPr>
+              <w:rPr>
+                <w:color w:val="4472C4" w:themeColor="accent1"/>
+                <w:lang w:val="es-ES"/>
+              </w:rPr>
+            </w:pPr>
+            <w:r>
+              <w:rPr>
+                <w:color w:val="4472C4" w:themeColor="accent1"/>
+                <w:lang w:val="es-ES"/>
+              </w:rPr>
+              <w:t>Calcular resta</w:t>
+            </w:r>
+          </w:p>
+          <w:p>
+            <w:pPr>
+              <w:pStyle w:val="Prrafodelista"/>
+              <w:numPr>
+                <w:ilvl w:val="0"/>
+                <w:numId w:val="13"/>
+              </w:numPr>
+              <w:rPr>
+                <w:color w:val="4472C4" w:themeColor="accent1"/>
+                <w:lang w:val="es-ES"/>
+              </w:rPr>
+            </w:pPr>
+            <w:r>
+              <w:rPr>
+                <w:color w:val="4472C4" w:themeColor="accent1"/>
+                <w:lang w:val="es-ES"/>
+              </w:rPr>
+              <w:t>Mostrar resta</w:t>
+            </w:r>
+          </w:p>
+          <w:p>
+            <w:pPr>
+              <w:pStyle w:val="Prrafodelista"/>
+              <w:numPr>
+                <w:ilvl w:val="0"/>
+                <w:numId w:val="13"/>
+              </w:numPr>
+              <w:rPr>
+                <w:color w:val="4472C4" w:themeColor="accent1"/>
+                <w:lang w:val="es-ES"/>
+              </w:rPr>
+            </w:pPr>
+            <w:r>
+              <w:rPr>
+                <w:color w:val="4472C4" w:themeColor="accent1"/>
+                <w:lang w:val="es-ES"/>
+              </w:rPr>
+              <w:t>Calcular multiplicación</w:t>
+            </w:r>
+          </w:p>
+          <w:p>
+            <w:pPr>
+              <w:pStyle w:val="Prrafodelista"/>
+              <w:numPr>
+                <w:ilvl w:val="0"/>
+                <w:numId w:val="13"/>
+              </w:numPr>
+              <w:rPr>
+                <w:color w:val="4472C4" w:themeColor="accent1"/>
+                <w:lang w:val="es-ES"/>
+              </w:rPr>
+            </w:pPr>
+            <w:r>
+              <w:rPr>
+                <w:color w:val="4472C4" w:themeColor="accent1"/>
+                <w:lang w:val="es-ES"/>
+              </w:rPr>
+              <w:t>Mostrar multiplicación</w:t>
+            </w:r>
+          </w:p>
+          <w:p>
+            <w:pPr>
+              <w:pStyle w:val="Prrafodelista"/>
+              <w:numPr>
+                <w:ilvl w:val="0"/>
+                <w:numId w:val="13"/>
+              </w:numPr>
+              <w:rPr>
+                <w:color w:val="4472C4" w:themeColor="accent1"/>
+                <w:lang w:val="es-ES"/>
+              </w:rPr>
+            </w:pPr>
+            <w:r>
+              <w:rPr>
+                <w:color w:val="4472C4" w:themeColor="accent1"/>
+                <w:lang w:val="es-ES"/>
+              </w:rPr>
+              <w:t>Calcular división</w:t>
+            </w:r>
+          </w:p>
+          <w:p>
+            <w:pPr>
+              <w:pStyle w:val="Prrafodelista"/>
+              <w:numPr>
+                <w:ilvl w:val="0"/>
+                <w:numId w:val="13"/>
+              </w:numPr>
+              <w:rPr>
+                <w:color w:val="4472C4" w:themeColor="accent1"/>
+                <w:lang w:val="es-ES"/>
+              </w:rPr>
+            </w:pPr>
+            <w:r>
+              <w:rPr>
+                <w:color w:val="4472C4" w:themeColor="accent1"/>
+                <w:lang w:val="es-ES"/>
+              </w:rPr>
+              <w:t>Mostrar división</w:t>
+            </w:r>
+          </w:p>
+          <w:p>
+            <w:pPr>
+              <w:pStyle w:val="Prrafodelista"/>
+              <w:numPr>
+                <w:ilvl w:val="0"/>
+                <w:numId w:val="13"/>
+              </w:numPr>
+              <w:rPr>
+                <w:color w:val="4472C4" w:themeColor="accent1"/>
+                <w:lang w:val="es-ES"/>
+              </w:rPr>
+            </w:pPr>
+            <w:r>
+              <w:rPr>
+                <w:color w:val="4472C4" w:themeColor="accent1"/>
+                <w:lang w:val="es-ES"/>
+              </w:rPr>
+              <w:t>Fin</w:t>
+            </w:r>
+          </w:p>
+          <w:p>
+            <w:pPr>
+              <w:pStyle w:val="Prrafodelista"/>
+              <w:rPr>
+                <w:color w:val="4472C4" w:themeColor="accent1"/>
+                <w:lang w:val="es-ES"/>
+              </w:rPr>
+            </w:pPr>
+            <w:r>
+              <w:rPr>
+                <w:color w:val="4472C4" w:themeColor="accent1"/>
+                <w:lang w:val="es-ES"/>
+              </w:rPr>
+              <w:drawing>
+                <wp:inline distT="0" distB="0" distL="0" distR="0" wp14:anchorId="08B43ACD" wp14:editId="05407483">
+                  <wp:extent cx="4744112" cy="1676634"/>
+                  <wp:effectExtent l="0" t="0" r="0" b="0"/>
+                  <wp:docPr id="695802634" name="Imagen 1"/>
+                  <wp:cNvGraphicFramePr>
+                    <a:graphicFrameLocks xmlns:a="http://schemas.openxmlformats.org/drawingml/2006/main" noChangeAspect="1"/>
+                  </wp:cNvGraphicFramePr>
+                  <a:graphic xmlns:a="http://schemas.openxmlformats.org/drawingml/2006/main">
+                    <a:graphicData uri="http://schemas.openxmlformats.org/drawingml/2006/picture">
+                      <pic:pic xmlns:pic="http://schemas.openxmlformats.org/drawingml/2006/picture">
+                        <pic:nvPicPr>
+                          <pic:cNvPr id="695802634" name=""/>
+                          <pic:cNvPicPr/>
+                        </pic:nvPicPr>
+                        <pic:blipFill>
+                          <a:blip r:embed="rId28"/>
+                          <a:stretch>
+                            <a:fillRect/>
+                          </a:stretch>
+                        </pic:blipFill>
+                        <pic:spPr>
+                          <a:xfrm>
+                            <a:off x="0" y="0"/>
+                            <a:ext cx="4744112" cy="1676634"/>
+                          </a:xfrm>
+                          <a:prstGeom prst="rect">
+                            <a:avLst/>
+                          </a:prstGeom>
+                        </pic:spPr>
+                      </pic:pic>
+                    </a:graphicData>
+                  </a:graphic>
+                </wp:inline>
+              </w:drawing>
+            </w:r>
+          </w:p>
+        </w:tc>
+      </w:tr>
+    </w:tbl>
+    <w:p>
+      <w:pPr>
+        <w:rPr>
+          <w:color w:val="4472C4" w:themeColor="accent1"/>
           <w:lang w:val="es-ES"/>
         </w:rPr>
       </w:pPr>
@@ -5261,7 +5815,7 @@
               <v:shape id="_x0000_i1026" type="#_x0000_t75" style="width:78.15pt;height:44.85pt" o:ole="">
                 <v:imagedata r:id="rId2" o:title=""/>
               </v:shape>
-              <o:OLEObject Type="Embed" ProgID="PBrush" ShapeID="_x0000_i1026" DrawAspect="Content" ObjectID="_1774540167" r:id="rId3"/>
+              <o:OLEObject Type="Embed" ProgID="PBrush" ShapeID="_x0000_i1026" DrawAspect="Content" ObjectID="_1774540983" r:id="rId3"/>
             </w:object>
           </w:r>
         </w:p>
@@ -5479,7 +6033,7 @@
               <v:shape id="_x0000_i1027" type="#_x0000_t75" style="width:78.15pt;height:44.85pt">
                 <v:imagedata r:id="rId2" o:title=""/>
               </v:shape>
-              <o:OLEObject Type="Embed" ProgID="PBrush" ShapeID="_x0000_i1027" DrawAspect="Content" ObjectID="_1774540168" r:id="rId3"/>
+              <o:OLEObject Type="Embed" ProgID="PBrush" ShapeID="_x0000_i1027" DrawAspect="Content" ObjectID="_1774540984" r:id="rId3"/>
             </w:object>
           </w:r>
         </w:p>
@@ -5497,6 +6051,95 @@
 <file path=word/numbering.xml><?xml version="1.0" encoding="utf-8"?>
 <w:numbering xmlns:wpc="http://schemas.microsoft.com/office/word/2010/wordprocessingCanvas" xmlns:cx="http://schemas.microsoft.com/office/drawing/2014/chartex" xmlns:cx1="http://schemas.microsoft.com/office/drawing/2015/9/8/chartex" xmlns:cx2="http://schemas.microsoft.com/office/drawing/2015/10/21/chartex" xmlns:cx3="http://schemas.microsoft.com/office/drawing/2016/5/9/chartex" xmlns:cx4="http://schemas.microsoft.com/office/drawing/2016/5/10/chartex" xmlns:cx5="http://schemas.microsoft.com/office/drawing/2016/5/11/chartex" xmlns:cx6="http://schemas.microsoft.com/office/drawing/2016/5/12/chartex" xmlns:cx7="http://schemas.microsoft.com/office/drawing/2016/5/13/chartex" xmlns:cx8="http://schemas.microsoft.com/office/drawing/2016/5/14/chartex" xmlns:mc="http://schemas.openxmlformats.org/markup-compatibility/2006" xmlns:aink="http://schemas.microsoft.com/office/drawing/2016/ink" xmlns:am3d="http://schemas.microsoft.com/office/drawing/2017/model3d" xmlns:o="urn:schemas-microsoft-com:office:office" xmlns:oel="http://schemas.microsoft.com/office/2019/extlst" xmlns:r="http://schemas.openxmlformats.org/officeDocument/2006/relationships" xmlns:m="http://schemas.openxmlformats.org/officeDocument/2006/math" xmlns:v="urn:schemas-microsoft-com:vml" xmlns:wp14="http://schemas.microsoft.com/office/word/2010/wordprocessingDrawing" xmlns:wp="http://schemas.openxmlformats.org/drawingml/2006/wordprocessingDrawing" xmlns:w10="urn:schemas-microsoft-com:office:word" xmlns:w="http://schemas.openxmlformats.org/wordprocessingml/2006/main" xmlns:w14="http://schemas.microsoft.com/office/word/2010/wordml" xmlns:w15="http://schemas.microsoft.com/office/word/2012/wordml" xmlns:w16cex="http://schemas.microsoft.com/office/word/2018/wordml/cex" xmlns:w16cid="http://schemas.microsoft.com/office/word/2016/wordml/cid" xmlns:w16="http://schemas.microsoft.com/office/word/2018/wordml" xmlns:w16du="http://schemas.microsoft.com/office/word/2023/wordml/word16du" xmlns:w16sdtdh="http://schemas.microsoft.com/office/word/2020/wordml/sdtdatahash" xmlns:w16se="http://schemas.microsoft.com/office/word/2015/wordml/symex" xmlns:wpg="http://schemas.microsoft.com/office/word/2010/wordprocessingGroup" xmlns:wpi="http://schemas.microsoft.com/office/word/2010/wordprocessingInk" xmlns:wne="http://schemas.microsoft.com/office/word/2006/wordml" xmlns:wps="http://schemas.microsoft.com/office/word/2010/wordprocessingShape" mc:Ignorable="w14 w15 w16se w16cid w16 w16cex w16sdtdh w16du wp14">
   <w:abstractNum w:abstractNumId="0" w15:restartNumberingAfterBreak="0">
+    <w:nsid w:val="0C3B674B"/>
+    <w:multiLevelType w:val="hybridMultilevel"/>
+    <w:tmpl w:val="69FEA5AE"/>
+    <w:lvl w:ilvl="0" w:tplc="0409000F">
+      <w:start w:val="1"/>
+      <w:numFmt w:val="decimal"/>
+      <w:lvlText w:val="%1."/>
+      <w:lvlJc w:val="left"/>
+      <w:pPr>
+        <w:ind w:left="720" w:hanging="360"/>
+      </w:pPr>
+      <w:rPr>
+        <w:rFonts w:hint="default"/>
+      </w:rPr>
+    </w:lvl>
+    <w:lvl w:ilvl="1" w:tplc="04090019" w:tentative="1">
+      <w:start w:val="1"/>
+      <w:numFmt w:val="lowerLetter"/>
+      <w:lvlText w:val="%2."/>
+      <w:lvlJc w:val="left"/>
+      <w:pPr>
+        <w:ind w:left="1440" w:hanging="360"/>
+      </w:pPr>
+    </w:lvl>
+    <w:lvl w:ilvl="2" w:tplc="0409001B" w:tentative="1">
+      <w:start w:val="1"/>
+      <w:numFmt w:val="lowerRoman"/>
+      <w:lvlText w:val="%3."/>
+      <w:lvlJc w:val="right"/>
+      <w:pPr>
+        <w:ind w:left="2160" w:hanging="180"/>
+      </w:pPr>
+    </w:lvl>
+    <w:lvl w:ilvl="3" w:tplc="0409000F" w:tentative="1">
+      <w:start w:val="1"/>
+      <w:numFmt w:val="decimal"/>
+      <w:lvlText w:val="%4."/>
+      <w:lvlJc w:val="left"/>
+      <w:pPr>
+        <w:ind w:left="2880" w:hanging="360"/>
+      </w:pPr>
+    </w:lvl>
+    <w:lvl w:ilvl="4" w:tplc="04090019" w:tentative="1">
+      <w:start w:val="1"/>
+      <w:numFmt w:val="lowerLetter"/>
+      <w:lvlText w:val="%5."/>
+      <w:lvlJc w:val="left"/>
+      <w:pPr>
+        <w:ind w:left="3600" w:hanging="360"/>
+      </w:pPr>
+    </w:lvl>
+    <w:lvl w:ilvl="5" w:tplc="0409001B" w:tentative="1">
+      <w:start w:val="1"/>
+      <w:numFmt w:val="lowerRoman"/>
+      <w:lvlText w:val="%6."/>
+      <w:lvlJc w:val="right"/>
+      <w:pPr>
+        <w:ind w:left="4320" w:hanging="180"/>
+      </w:pPr>
+    </w:lvl>
+    <w:lvl w:ilvl="6" w:tplc="0409000F" w:tentative="1">
+      <w:start w:val="1"/>
+      <w:numFmt w:val="decimal"/>
+      <w:lvlText w:val="%7."/>
+      <w:lvlJc w:val="left"/>
+      <w:pPr>
+        <w:ind w:left="5040" w:hanging="360"/>
+      </w:pPr>
+    </w:lvl>
+    <w:lvl w:ilvl="7" w:tplc="04090019" w:tentative="1">
+      <w:start w:val="1"/>
+      <w:numFmt w:val="lowerLetter"/>
+      <w:lvlText w:val="%8."/>
+      <w:lvlJc w:val="left"/>
+      <w:pPr>
+        <w:ind w:left="5760" w:hanging="360"/>
+      </w:pPr>
+    </w:lvl>
+    <w:lvl w:ilvl="8" w:tplc="0409001B" w:tentative="1">
+      <w:start w:val="1"/>
+      <w:numFmt w:val="lowerRoman"/>
+      <w:lvlText w:val="%9."/>
+      <w:lvlJc w:val="right"/>
+      <w:pPr>
+        <w:ind w:left="6480" w:hanging="180"/>
+      </w:pPr>
+    </w:lvl>
+  </w:abstractNum>
+  <w:abstractNum w:abstractNumId="1" w15:restartNumberingAfterBreak="0">
     <w:nsid w:val="0FF97E1A"/>
     <w:multiLevelType w:val="hybridMultilevel"/>
     <w:tmpl w:val="085E633A"/>
@@ -5582,7 +6225,7 @@
       </w:pPr>
     </w:lvl>
   </w:abstractNum>
-  <w:abstractNum w:abstractNumId="1" w15:restartNumberingAfterBreak="0">
+  <w:abstractNum w:abstractNumId="2" w15:restartNumberingAfterBreak="0">
     <w:nsid w:val="12C308E1"/>
     <w:multiLevelType w:val="hybridMultilevel"/>
     <w:tmpl w:val="A894A03C"/>
@@ -5671,7 +6314,7 @@
       </w:pPr>
     </w:lvl>
   </w:abstractNum>
-  <w:abstractNum w:abstractNumId="2" w15:restartNumberingAfterBreak="0">
+  <w:abstractNum w:abstractNumId="3" w15:restartNumberingAfterBreak="0">
     <w:nsid w:val="130E27DB"/>
     <w:multiLevelType w:val="hybridMultilevel"/>
     <w:tmpl w:val="105885F8"/>
@@ -5757,7 +6400,7 @@
       </w:pPr>
     </w:lvl>
   </w:abstractNum>
-  <w:abstractNum w:abstractNumId="3" w15:restartNumberingAfterBreak="0">
+  <w:abstractNum w:abstractNumId="4" w15:restartNumberingAfterBreak="0">
     <w:nsid w:val="140F388A"/>
     <w:multiLevelType w:val="hybridMultilevel"/>
     <w:tmpl w:val="C7D82726"/>
@@ -5846,7 +6489,7 @@
       </w:pPr>
     </w:lvl>
   </w:abstractNum>
-  <w:abstractNum w:abstractNumId="4" w15:restartNumberingAfterBreak="0">
+  <w:abstractNum w:abstractNumId="5" w15:restartNumberingAfterBreak="0">
     <w:nsid w:val="21D77A40"/>
     <w:multiLevelType w:val="hybridMultilevel"/>
     <w:tmpl w:val="6484AF9E"/>
@@ -5959,7 +6602,7 @@
       </w:rPr>
     </w:lvl>
   </w:abstractNum>
-  <w:abstractNum w:abstractNumId="5" w15:restartNumberingAfterBreak="0">
+  <w:abstractNum w:abstractNumId="6" w15:restartNumberingAfterBreak="0">
     <w:nsid w:val="44344DFE"/>
     <w:multiLevelType w:val="hybridMultilevel"/>
     <w:tmpl w:val="AF84EA20"/>
@@ -6045,7 +6688,7 @@
       </w:pPr>
     </w:lvl>
   </w:abstractNum>
-  <w:abstractNum w:abstractNumId="6" w15:restartNumberingAfterBreak="0">
+  <w:abstractNum w:abstractNumId="7" w15:restartNumberingAfterBreak="0">
     <w:nsid w:val="4975542B"/>
     <w:multiLevelType w:val="hybridMultilevel"/>
     <w:tmpl w:val="ED488D30"/>
@@ -6134,7 +6777,7 @@
       </w:pPr>
     </w:lvl>
   </w:abstractNum>
-  <w:abstractNum w:abstractNumId="7" w15:restartNumberingAfterBreak="0">
+  <w:abstractNum w:abstractNumId="8" w15:restartNumberingAfterBreak="0">
     <w:nsid w:val="674B7FC5"/>
     <w:multiLevelType w:val="hybridMultilevel"/>
     <w:tmpl w:val="062AF318"/>
@@ -6247,7 +6890,7 @@
       </w:rPr>
     </w:lvl>
   </w:abstractNum>
-  <w:abstractNum w:abstractNumId="8" w15:restartNumberingAfterBreak="0">
+  <w:abstractNum w:abstractNumId="9" w15:restartNumberingAfterBreak="0">
     <w:nsid w:val="6AD54155"/>
     <w:multiLevelType w:val="hybridMultilevel"/>
     <w:tmpl w:val="6D7A61F8"/>
@@ -6360,7 +7003,7 @@
       </w:rPr>
     </w:lvl>
   </w:abstractNum>
-  <w:abstractNum w:abstractNumId="9" w15:restartNumberingAfterBreak="0">
+  <w:abstractNum w:abstractNumId="10" w15:restartNumberingAfterBreak="0">
     <w:nsid w:val="72B42BC9"/>
     <w:multiLevelType w:val="hybridMultilevel"/>
     <w:tmpl w:val="8F2AE87E"/>
@@ -6473,7 +7116,7 @@
       </w:rPr>
     </w:lvl>
   </w:abstractNum>
-  <w:abstractNum w:abstractNumId="10" w15:restartNumberingAfterBreak="0">
+  <w:abstractNum w:abstractNumId="11" w15:restartNumberingAfterBreak="0">
     <w:nsid w:val="734029BE"/>
     <w:multiLevelType w:val="hybridMultilevel"/>
     <w:tmpl w:val="0B62F628"/>
@@ -6586,7 +7229,7 @@
       </w:rPr>
     </w:lvl>
   </w:abstractNum>
-  <w:abstractNum w:abstractNumId="11" w15:restartNumberingAfterBreak="0">
+  <w:abstractNum w:abstractNumId="12" w15:restartNumberingAfterBreak="0">
     <w:nsid w:val="763C2C95"/>
     <w:multiLevelType w:val="hybridMultilevel"/>
     <w:tmpl w:val="9574FAAE"/>
@@ -6676,40 +7319,43 @@
     </w:lvl>
   </w:abstractNum>
   <w:num w:numId="1" w16cid:durableId="2063409226">
+    <w:abstractNumId w:val="9"/>
+  </w:num>
+  <w:num w:numId="2" w16cid:durableId="834416298">
+    <w:abstractNumId w:val="11"/>
+  </w:num>
+  <w:num w:numId="3" w16cid:durableId="1622491667">
+    <w:abstractNumId w:val="5"/>
+  </w:num>
+  <w:num w:numId="4" w16cid:durableId="1961689806">
+    <w:abstractNumId w:val="4"/>
+  </w:num>
+  <w:num w:numId="5" w16cid:durableId="1697582581">
+    <w:abstractNumId w:val="3"/>
+  </w:num>
+  <w:num w:numId="6" w16cid:durableId="1628926299">
+    <w:abstractNumId w:val="10"/>
+  </w:num>
+  <w:num w:numId="7" w16cid:durableId="1812477160">
+    <w:abstractNumId w:val="7"/>
+  </w:num>
+  <w:num w:numId="8" w16cid:durableId="1003513772">
+    <w:abstractNumId w:val="1"/>
+  </w:num>
+  <w:num w:numId="9" w16cid:durableId="240914976">
     <w:abstractNumId w:val="8"/>
   </w:num>
-  <w:num w:numId="2" w16cid:durableId="834416298">
-    <w:abstractNumId w:val="10"/>
+  <w:num w:numId="10" w16cid:durableId="1397243926">
+    <w:abstractNumId w:val="6"/>
   </w:num>
-  <w:num w:numId="3" w16cid:durableId="1622491667">
-    <w:abstractNumId w:val="4"/>
-  </w:num>
-  <w:num w:numId="4" w16cid:durableId="1961689806">
-    <w:abstractNumId w:val="3"/>
-  </w:num>
-  <w:num w:numId="5" w16cid:durableId="1697582581">
+  <w:num w:numId="11" w16cid:durableId="1189178214">
     <w:abstractNumId w:val="2"/>
   </w:num>
-  <w:num w:numId="6" w16cid:durableId="1628926299">
-    <w:abstractNumId w:val="9"/>
+  <w:num w:numId="12" w16cid:durableId="430971680">
+    <w:abstractNumId w:val="12"/>
   </w:num>
-  <w:num w:numId="7" w16cid:durableId="1812477160">
-    <w:abstractNumId w:val="6"/>
-  </w:num>
-  <w:num w:numId="8" w16cid:durableId="1003513772">
+  <w:num w:numId="13" w16cid:durableId="2090540418">
     <w:abstractNumId w:val="0"/>
-  </w:num>
-  <w:num w:numId="9" w16cid:durableId="240914976">
-    <w:abstractNumId w:val="7"/>
-  </w:num>
-  <w:num w:numId="10" w16cid:durableId="1397243926">
-    <w:abstractNumId w:val="5"/>
-  </w:num>
-  <w:num w:numId="11" w16cid:durableId="1189178214">
-    <w:abstractNumId w:val="1"/>
-  </w:num>
-  <w:num w:numId="12" w16cid:durableId="430971680">
-    <w:abstractNumId w:val="11"/>
   </w:num>
 </w:numbering>
 </file>

</xml_diff>

<commit_message>
Change code  en ejercicio04
cambio de codigo y update word
</commit_message>
<xml_diff>
--- a/Word/TP01_Sosa_Juan_Manuel.docx
+++ b/Word/TP01_Sosa_Juan_Manuel.docx
@@ -206,7 +206,7 @@
                 <v:shape id="_x0000_i1025" type="#_x0000_t75" style="width:78.15pt;height:44.85pt" o:ole="">
                   <v:imagedata r:id="rId9" o:title=""/>
                 </v:shape>
-                <o:OLEObject Type="Embed" ProgID="PBrush" ShapeID="_x0000_i1025" DrawAspect="Content" ObjectID="_1774550172" r:id="rId10"/>
+                <o:OLEObject Type="Embed" ProgID="PBrush" ShapeID="_x0000_i1025" DrawAspect="Content" ObjectID="_1774609542" r:id="rId10"/>
               </w:object>
             </w:r>
           </w:p>
@@ -1958,22 +1958,47 @@
         </w:numPr>
       </w:pPr>
       <w:r>
-        <w:rPr>
-          <w:noProof/>
-        </w:rPr>
+        <w:t>(x ^ 2 + y ^ 2) ^ (1 / 2)</w:t>
+      </w:r>
+    </w:p>
+    <w:p>
+      <w:pPr>
+        <w:pStyle w:val="Prrafodelista"/>
+      </w:pPr>
+      <w:r>
+        <w:t xml:space="preserve">Valor de x = </w:t>
+      </w:r>
+      <w:r>
+        <w:t>2</w:t>
+      </w:r>
+    </w:p>
+    <w:p>
+      <w:pPr>
+        <w:pStyle w:val="Prrafodelista"/>
+      </w:pPr>
+      <w:r>
+        <w:t>Valor de y = 1</w:t>
+      </w:r>
+    </w:p>
+    <w:p>
+      <w:pPr>
+        <w:pStyle w:val="Prrafodelista"/>
+        <w:jc w:val="center"/>
+      </w:pPr>
+      <w:r>
         <w:drawing>
-          <wp:anchor distT="0" distB="0" distL="114300" distR="114300" simplePos="0" relativeHeight="251666432" behindDoc="0" locked="0" layoutInCell="1" allowOverlap="1" wp14:anchorId="4107E35E" wp14:editId="74BC3027">
+          <wp:anchor distT="0" distB="0" distL="114300" distR="114300" simplePos="0" relativeHeight="251677696" behindDoc="0" locked="0" layoutInCell="1" allowOverlap="1" wp14:anchorId="7583E92B" wp14:editId="3A796FA1">
             <wp:simplePos x="0" y="0"/>
             <wp:positionH relativeFrom="column">
-              <wp:posOffset>3966017</wp:posOffset>
+              <wp:posOffset>3470275</wp:posOffset>
             </wp:positionH>
             <wp:positionV relativeFrom="paragraph">
-              <wp:posOffset>6819</wp:posOffset>
+              <wp:posOffset>154582</wp:posOffset>
             </wp:positionV>
-            <wp:extent cx="2505425" cy="523948"/>
+            <wp:extent cx="3000375" cy="619125"/>
             <wp:effectExtent l="0" t="0" r="9525" b="9525"/>
             <wp:wrapSquare wrapText="bothSides"/>
-            <wp:docPr id="1717747304" name="Imagen 1" descr="Texto&#10;&#10;Descripción generada automáticamente con confianza baja"/>
+            <wp:docPr id="482620043" name="Imagen 1" descr="Interfaz de usuario gráfica, Aplicación&#10;&#10;Descripción generada automáticamente"/>
             <wp:cNvGraphicFramePr>
               <a:graphicFrameLocks xmlns:a="http://schemas.openxmlformats.org/drawingml/2006/main" noChangeAspect="1"/>
             </wp:cNvGraphicFramePr>
@@ -1981,7 +2006,7 @@
               <a:graphicData uri="http://schemas.openxmlformats.org/drawingml/2006/picture">
                 <pic:pic xmlns:pic="http://schemas.openxmlformats.org/drawingml/2006/picture">
                   <pic:nvPicPr>
-                    <pic:cNvPr id="1717747304" name="Imagen 1" descr="Texto&#10;&#10;Descripción generada automáticamente con confianza baja"/>
+                    <pic:cNvPr id="482620043" name="Imagen 1" descr="Interfaz de usuario gráfica, Aplicación&#10;&#10;Descripción generada automáticamente"/>
                     <pic:cNvPicPr/>
                   </pic:nvPicPr>
                   <pic:blipFill>
@@ -1999,7 +2024,7 @@
                   <pic:spPr>
                     <a:xfrm>
                       <a:off x="0" y="0"/>
-                      <a:ext cx="2505425" cy="523948"/>
+                      <a:ext cx="3000375" cy="619125"/>
                     </a:xfrm>
                     <a:prstGeom prst="rect">
                       <a:avLst/>
@@ -2017,34 +2042,6 @@
           </wp:anchor>
         </w:drawing>
       </w:r>
-      <w:r>
-        <w:t>(x ^ 2 + y ^ 2) ^ (1 / 2)</w:t>
-      </w:r>
-    </w:p>
-    <w:p>
-      <w:pPr>
-        <w:pStyle w:val="Prrafodelista"/>
-      </w:pPr>
-      <w:r>
-        <w:t xml:space="preserve">Valor de x = </w:t>
-      </w:r>
-      <w:r>
-        <w:t>2</w:t>
-      </w:r>
-    </w:p>
-    <w:p>
-      <w:pPr>
-        <w:pStyle w:val="Prrafodelista"/>
-      </w:pPr>
-      <w:r>
-        <w:t>Valor de y = 1</w:t>
-      </w:r>
-    </w:p>
-    <w:p>
-      <w:pPr>
-        <w:pStyle w:val="Prrafodelista"/>
-        <w:jc w:val="center"/>
-      </w:pPr>
       <w:r>
         <w:t>(x ^ 2 + y ^ 2) ^ (1 / 2)</w:t>
       </w:r>
@@ -8511,7 +8508,7 @@
               <v:shape id="_x0000_i1026" type="#_x0000_t75" style="width:78.15pt;height:44.85pt" o:ole="">
                 <v:imagedata r:id="rId2" o:title=""/>
               </v:shape>
-              <o:OLEObject Type="Embed" ProgID="PBrush" ShapeID="_x0000_i1026" DrawAspect="Content" ObjectID="_1774550173" r:id="rId3"/>
+              <o:OLEObject Type="Embed" ProgID="PBrush" ShapeID="_x0000_i1026" DrawAspect="Content" ObjectID="_1774609543" r:id="rId3"/>
             </w:object>
           </w:r>
         </w:p>
@@ -8729,7 +8726,7 @@
               <v:shape id="_x0000_i1027" type="#_x0000_t75" style="width:78.15pt;height:44.85pt">
                 <v:imagedata r:id="rId2" o:title=""/>
               </v:shape>
-              <o:OLEObject Type="Embed" ProgID="PBrush" ShapeID="_x0000_i1027" DrawAspect="Content" ObjectID="_1774550174" r:id="rId3"/>
+              <o:OLEObject Type="Embed" ProgID="PBrush" ShapeID="_x0000_i1027" DrawAspect="Content" ObjectID="_1774609544" r:id="rId3"/>
             </w:object>
           </w:r>
         </w:p>

</xml_diff>